<commit_message>
add name at the last part of the doucment
</commit_message>
<xml_diff>
--- a/Contract TemplateN.docx
+++ b/Contract TemplateN.docx
@@ -163,15 +163,7 @@
         <w:t>R</w:t>
       </w:r>
       <w:r>
-        <w:t xml:space="preserve">N Stack (MongoDB, </w:t>
-      </w:r>
-      <w:proofErr w:type="spellStart"/>
-      <w:r>
-        <w:t>ExpressJS</w:t>
-      </w:r>
-      <w:proofErr w:type="spellEnd"/>
-      <w:r>
-        <w:t xml:space="preserve">, </w:t>
+        <w:t xml:space="preserve">N Stack (MongoDB, ExpressJS, </w:t>
       </w:r>
       <w:r>
         <w:t>React</w:t>
@@ -361,21 +353,7 @@
         <w:rPr>
           <w:highlight w:val="yellow"/>
         </w:rPr>
-        <w:t xml:space="preserve">… and </w:t>
-      </w:r>
-      <w:proofErr w:type="gramStart"/>
-      <w:r>
-        <w:rPr>
-          <w:highlight w:val="yellow"/>
-        </w:rPr>
-        <w:t>so</w:t>
-      </w:r>
-      <w:proofErr w:type="gramEnd"/>
-      <w:r>
-        <w:rPr>
-          <w:highlight w:val="yellow"/>
-        </w:rPr>
-        <w:t xml:space="preserve"> on</w:t>
+        <w:t>… and so on</w:t>
       </w:r>
     </w:p>
     <w:p>
@@ -475,21 +453,7 @@
         <w:rPr>
           <w:highlight w:val="yellow"/>
         </w:rPr>
-        <w:t xml:space="preserve">Once a team member has fulfilled their obligations and either taught the team a new concept or followed up with the </w:t>
-      </w:r>
-      <w:proofErr w:type="gramStart"/>
-      <w:r>
-        <w:rPr>
-          <w:highlight w:val="yellow"/>
-        </w:rPr>
-        <w:t>Instructor</w:t>
-      </w:r>
-      <w:proofErr w:type="gramEnd"/>
-      <w:r>
-        <w:rPr>
-          <w:highlight w:val="yellow"/>
-        </w:rPr>
-        <w:t>, they will be able to reintegrate to the team’s workflow without further recourse.</w:t>
+        <w:t>Once a team member has fulfilled their obligations and either taught the team a new concept or followed up with the Instructor, they will be able to reintegrate to the team’s workflow without further recourse.</w:t>
       </w:r>
     </w:p>
     <w:p>
@@ -686,80 +650,41 @@
     <w:p>
       <w:r>
         <w:lastRenderedPageBreak/>
-        <w:t>Name________________________________   Signature: ____________________</w:t>
-      </w:r>
-      <w:proofErr w:type="gramStart"/>
-      <w:r>
-        <w:t>_  Date</w:t>
-      </w:r>
-      <w:proofErr w:type="gramEnd"/>
-      <w:r>
-        <w:t>___________</w:t>
-      </w:r>
-    </w:p>
-    <w:p>
-      <w:r>
-        <w:t>Name________________________________   Signature: ____________________</w:t>
-      </w:r>
-      <w:proofErr w:type="gramStart"/>
-      <w:r>
-        <w:t>_  Date</w:t>
-      </w:r>
-      <w:proofErr w:type="gramEnd"/>
-      <w:r>
-        <w:t>___________</w:t>
-      </w:r>
-    </w:p>
-    <w:p>
-      <w:r>
-        <w:t>Name________________________________   Signature: ____________________</w:t>
-      </w:r>
-      <w:proofErr w:type="gramStart"/>
-      <w:r>
-        <w:t>_  Date</w:t>
-      </w:r>
-      <w:proofErr w:type="gramEnd"/>
-      <w:r>
-        <w:t>___________</w:t>
-      </w:r>
-    </w:p>
-    <w:p>
-      <w:r>
-        <w:t>Name________________________________   Signature: ____________________</w:t>
-      </w:r>
-      <w:proofErr w:type="gramStart"/>
-      <w:r>
-        <w:t>_  Date</w:t>
-      </w:r>
-      <w:proofErr w:type="gramEnd"/>
-      <w:r>
-        <w:t>___________</w:t>
-      </w:r>
-    </w:p>
-    <w:p>
-      <w:r>
-        <w:t>Name________________________________   Signature: ____________________</w:t>
-      </w:r>
-      <w:proofErr w:type="gramStart"/>
-      <w:r>
-        <w:t>_  Date</w:t>
-      </w:r>
-      <w:proofErr w:type="gramEnd"/>
-      <w:r>
-        <w:t>___________</w:t>
-      </w:r>
-    </w:p>
-    <w:p>
-      <w:r>
-        <w:t>Name________________________________   Signature: ____________________</w:t>
-      </w:r>
-      <w:proofErr w:type="gramStart"/>
-      <w:r>
-        <w:t>_  Date</w:t>
-      </w:r>
-      <w:proofErr w:type="gramEnd"/>
-      <w:r>
-        <w:t>___________</w:t>
+        <w:t>Name________________________________   Signature: _____________________  Date___________</w:t>
+      </w:r>
+    </w:p>
+    <w:p>
+      <w:r>
+        <w:t>Name________________________________   Signature: _____________________  Date___________</w:t>
+      </w:r>
+    </w:p>
+    <w:p>
+      <w:r>
+        <w:t>Name________________________________   Signature: _____________________  Date___________</w:t>
+      </w:r>
+    </w:p>
+    <w:p>
+      <w:r>
+        <w:t>Name________________________________   Signature: _____________________  Date___________</w:t>
+      </w:r>
+    </w:p>
+    <w:p>
+      <w:r>
+        <w:t>Name________________________________   Signature: _____________________  Date___________</w:t>
+      </w:r>
+    </w:p>
+    <w:p>
+      <w:r>
+        <w:t>Name_____</w:t>
+      </w:r>
+      <w:r>
+        <w:rPr>
+          <w:u w:val="single"/>
+        </w:rPr>
+        <w:t>Jesus Carlo Borlagdan</w:t>
+      </w:r>
+      <w:r>
+        <w:t>_________   Signature: _____________________  Date___________</w:t>
       </w:r>
     </w:p>
     <w:p/>

</xml_diff>

<commit_message>
Update team member names
</commit_message>
<xml_diff>
--- a/Contract TemplateN.docx
+++ b/Contract TemplateN.docx
@@ -28,44 +28,36 @@
     <w:p>
       <w:pPr>
         <w:pStyle w:val="Heading1"/>
-        <w:rPr>
-          <w:highlight w:val="yellow"/>
-        </w:rPr>
-      </w:pPr>
-      <w:r>
-        <w:rPr>
-          <w:highlight w:val="yellow"/>
-        </w:rPr>
+      </w:pPr>
+      <w:r>
         <w:t>Members</w:t>
       </w:r>
     </w:p>
     <w:p>
       <w:pPr>
         <w:rPr>
-          <w:highlight w:val="yellow"/>
-        </w:rPr>
-      </w:pPr>
-      <w:r>
-        <w:rPr>
-          <w:highlight w:val="yellow"/>
-        </w:rPr>
-        <w:t>Name</w:t>
-      </w:r>
-      <w:r>
-        <w:rPr>
-          <w:highlight w:val="yellow"/>
-        </w:rPr>
-        <w:t xml:space="preserve"> Donna Marie Brar</w:t>
-      </w:r>
-      <w:r>
-        <w:rPr>
-          <w:highlight w:val="yellow"/>
+          <w:sz w:val="24"/>
+          <w:szCs w:val="24"/>
+        </w:rPr>
+      </w:pPr>
+      <w:r>
+        <w:rPr>
+          <w:sz w:val="24"/>
+          <w:szCs w:val="24"/>
+        </w:rPr>
+        <w:t>Donna Marie Brar</w:t>
+      </w:r>
+      <w:r>
+        <w:rPr>
+          <w:sz w:val="24"/>
+          <w:szCs w:val="24"/>
         </w:rPr>
         <w:t xml:space="preserve"> – Student Number</w:t>
       </w:r>
       <w:r>
         <w:rPr>
-          <w:highlight w:val="yellow"/>
+          <w:sz w:val="24"/>
+          <w:szCs w:val="24"/>
         </w:rPr>
         <w:t xml:space="preserve"> – Contact Information</w:t>
       </w:r>
@@ -73,18 +65,71 @@
     <w:p>
       <w:pPr>
         <w:rPr>
-          <w:highlight w:val="yellow"/>
-        </w:rPr>
-      </w:pPr>
-      <w:r>
-        <w:rPr>
-          <w:highlight w:val="yellow"/>
-        </w:rPr>
-        <w:t>Name – Student Number</w:t>
-      </w:r>
-      <w:r>
-        <w:rPr>
-          <w:highlight w:val="yellow"/>
+          <w:sz w:val="24"/>
+          <w:szCs w:val="24"/>
+        </w:rPr>
+      </w:pPr>
+      <w:r>
+        <w:rPr>
+          <w:sz w:val="24"/>
+          <w:szCs w:val="24"/>
+        </w:rPr>
+        <w:t>Jesus Carlo Borlagdan</w:t>
+      </w:r>
+      <w:r>
+        <w:rPr>
+          <w:sz w:val="24"/>
+          <w:szCs w:val="24"/>
+        </w:rPr>
+        <w:t xml:space="preserve"> – </w:t>
+      </w:r>
+      <w:r>
+        <w:rPr>
+          <w:sz w:val="24"/>
+          <w:szCs w:val="24"/>
+        </w:rPr>
+        <w:t>301378794 –</w:t>
+      </w:r>
+      <w:r>
+        <w:rPr>
+          <w:sz w:val="24"/>
+          <w:szCs w:val="24"/>
+        </w:rPr>
+        <w:t xml:space="preserve"> </w:t>
+      </w:r>
+      <w:r>
+        <w:rPr>
+          <w:sz w:val="24"/>
+          <w:szCs w:val="24"/>
+        </w:rPr>
+        <w:t>+1 (437) 868-4919</w:t>
+      </w:r>
+    </w:p>
+    <w:p>
+      <w:pPr>
+        <w:rPr>
+          <w:sz w:val="24"/>
+          <w:szCs w:val="24"/>
+        </w:rPr>
+      </w:pPr>
+      <w:r>
+        <w:rPr>
+          <w:sz w:val="24"/>
+          <w:szCs w:val="24"/>
+        </w:rPr>
+        <w:t>J Byre Aguilar</w:t>
+      </w:r>
+      <w:r>
+        <w:rPr>
+          <w:sz w:val="24"/>
+          <w:szCs w:val="24"/>
+        </w:rPr>
+        <w:t xml:space="preserve"> – Student Number</w:t>
+      </w:r>
+      <w:r>
+        <w:rPr>
+          <w:sz w:val="24"/>
+          <w:szCs w:val="24"/>
         </w:rPr>
         <w:t xml:space="preserve"> – Contact Information</w:t>
       </w:r>
@@ -92,34 +137,87 @@
     <w:p>
       <w:pPr>
         <w:rPr>
-          <w:highlight w:val="yellow"/>
-        </w:rPr>
-      </w:pPr>
-      <w:r>
-        <w:rPr>
-          <w:highlight w:val="yellow"/>
-        </w:rPr>
-        <w:t>Name – Student Number</w:t>
-      </w:r>
-      <w:r>
-        <w:rPr>
-          <w:highlight w:val="yellow"/>
-        </w:rPr>
-        <w:t xml:space="preserve"> – Contact Information</w:t>
-      </w:r>
-    </w:p>
-    <w:p>
-      <w:r>
-        <w:rPr>
-          <w:highlight w:val="yellow"/>
-        </w:rPr>
-        <w:t>Name – Student Number</w:t>
-      </w:r>
-      <w:r>
-        <w:rPr>
-          <w:highlight w:val="yellow"/>
-        </w:rPr>
-        <w:t xml:space="preserve"> – Contact Information</w:t>
+          <w:sz w:val="24"/>
+          <w:szCs w:val="24"/>
+        </w:rPr>
+      </w:pPr>
+      <w:r>
+        <w:rPr>
+          <w:sz w:val="24"/>
+          <w:szCs w:val="24"/>
+        </w:rPr>
+        <w:t>Yu Du – Student Number – Contact Information</w:t>
+      </w:r>
+    </w:p>
+    <w:p>
+      <w:pPr>
+        <w:rPr>
+          <w:sz w:val="24"/>
+          <w:szCs w:val="24"/>
+        </w:rPr>
+      </w:pPr>
+      <w:proofErr w:type="spellStart"/>
+      <w:r>
+        <w:rPr>
+          <w:sz w:val="24"/>
+          <w:szCs w:val="24"/>
+        </w:rPr>
+        <w:t>Agwo</w:t>
+      </w:r>
+      <w:proofErr w:type="spellEnd"/>
+      <w:r>
+        <w:rPr>
+          <w:sz w:val="24"/>
+          <w:szCs w:val="24"/>
+        </w:rPr>
+        <w:t xml:space="preserve"> </w:t>
+      </w:r>
+      <w:proofErr w:type="spellStart"/>
+      <w:r>
+        <w:rPr>
+          <w:sz w:val="24"/>
+          <w:szCs w:val="24"/>
+        </w:rPr>
+        <w:t>Tekeh</w:t>
+      </w:r>
+      <w:proofErr w:type="spellEnd"/>
+      <w:r>
+        <w:rPr>
+          <w:sz w:val="24"/>
+          <w:szCs w:val="24"/>
+        </w:rPr>
+        <w:t xml:space="preserve"> Maxmillian </w:t>
+      </w:r>
+      <w:proofErr w:type="spellStart"/>
+      <w:r>
+        <w:rPr>
+          <w:sz w:val="24"/>
+          <w:szCs w:val="24"/>
+        </w:rPr>
+        <w:t>Afanga</w:t>
+      </w:r>
+      <w:proofErr w:type="spellEnd"/>
+      <w:r>
+        <w:rPr>
+          <w:sz w:val="24"/>
+          <w:szCs w:val="24"/>
+        </w:rPr>
+        <w:t xml:space="preserve"> – Student Number – Contact Information</w:t>
+      </w:r>
+    </w:p>
+    <w:p>
+      <w:pPr>
+        <w:rPr>
+          <w:sz w:val="24"/>
+          <w:szCs w:val="24"/>
+        </w:rPr>
+      </w:pPr>
+      <w:r>
+        <w:rPr>
+          <w:sz w:val="24"/>
+          <w:szCs w:val="24"/>
+        </w:rPr>
+        <w:t>Cyril Vergara – Student Number – Contact Information</w:t>
       </w:r>
     </w:p>
     <w:p/>
@@ -163,7 +261,15 @@
         <w:t>R</w:t>
       </w:r>
       <w:r>
-        <w:t xml:space="preserve">N Stack (MongoDB, ExpressJS, </w:t>
+        <w:t xml:space="preserve">N Stack (MongoDB, </w:t>
+      </w:r>
+      <w:proofErr w:type="spellStart"/>
+      <w:r>
+        <w:t>ExpressJS</w:t>
+      </w:r>
+      <w:proofErr w:type="spellEnd"/>
+      <w:r>
+        <w:t xml:space="preserve">, </w:t>
       </w:r>
       <w:r>
         <w:t>React</w:t>
@@ -247,8 +353,16 @@
         <w:rPr>
           <w:highlight w:val="yellow"/>
         </w:rPr>
-        <w:t>Recourse for failing to meet expectations</w:t>
-      </w:r>
+        <w:t xml:space="preserve">Recourse for failing to meet </w:t>
+      </w:r>
+      <w:proofErr w:type="gramStart"/>
+      <w:r>
+        <w:rPr>
+          <w:highlight w:val="yellow"/>
+        </w:rPr>
+        <w:t>expectations</w:t>
+      </w:r>
+      <w:proofErr w:type="gramEnd"/>
     </w:p>
     <w:p>
       <w:pPr>
@@ -287,7 +401,35 @@
         <w:rPr>
           <w:highlight w:val="yellow"/>
         </w:rPr>
-        <w:t>If a team member is assigned a task that they are not confident in completing, we expect that the member in question informs the rest of the team before the next meeting.  Another group member will be designated to help the member in question learn and complete their task.  If the group as a whole is unsure or doesn’t feel confident, we will follow the following steps to get help outside of the group:</w:t>
+        <w:t xml:space="preserve">If a team member is assigned a task that they are not confident in completing, we expect that the member in question </w:t>
+      </w:r>
+      <w:proofErr w:type="gramStart"/>
+      <w:r>
+        <w:rPr>
+          <w:highlight w:val="yellow"/>
+        </w:rPr>
+        <w:t>informs</w:t>
+      </w:r>
+      <w:proofErr w:type="gramEnd"/>
+      <w:r>
+        <w:rPr>
+          <w:highlight w:val="yellow"/>
+        </w:rPr>
+        <w:t xml:space="preserve"> the rest of the team before the next meeting.  Another group member will be designated to help the member in question learn and complete their task.  If the group </w:t>
+      </w:r>
+      <w:proofErr w:type="gramStart"/>
+      <w:r>
+        <w:rPr>
+          <w:highlight w:val="yellow"/>
+        </w:rPr>
+        <w:t>as a whole is</w:t>
+      </w:r>
+      <w:proofErr w:type="gramEnd"/>
+      <w:r>
+        <w:rPr>
+          <w:highlight w:val="yellow"/>
+        </w:rPr>
+        <w:t xml:space="preserve"> unsure or doesn’t feel confident, we will follow the following steps to get help outside of the group:</w:t>
       </w:r>
     </w:p>
     <w:p>
@@ -305,8 +447,16 @@
         <w:rPr>
           <w:highlight w:val="yellow"/>
         </w:rPr>
-        <w:t>Ask the professor</w:t>
-      </w:r>
+        <w:t xml:space="preserve">Ask the </w:t>
+      </w:r>
+      <w:proofErr w:type="gramStart"/>
+      <w:r>
+        <w:rPr>
+          <w:highlight w:val="yellow"/>
+        </w:rPr>
+        <w:t>professor</w:t>
+      </w:r>
+      <w:proofErr w:type="gramEnd"/>
     </w:p>
     <w:p>
       <w:pPr>
@@ -335,8 +485,16 @@
         <w:rPr>
           <w:highlight w:val="yellow"/>
         </w:rPr>
-        <w:t xml:space="preserve"> for help</w:t>
-      </w:r>
+        <w:t xml:space="preserve"> for </w:t>
+      </w:r>
+      <w:proofErr w:type="gramStart"/>
+      <w:r>
+        <w:rPr>
+          <w:highlight w:val="yellow"/>
+        </w:rPr>
+        <w:t>help</w:t>
+      </w:r>
+      <w:proofErr w:type="gramEnd"/>
     </w:p>
     <w:p>
       <w:pPr>
@@ -353,7 +511,22 @@
         <w:rPr>
           <w:highlight w:val="yellow"/>
         </w:rPr>
-        <w:t>… and so on</w:t>
+        <w:lastRenderedPageBreak/>
+        <w:t xml:space="preserve">… and </w:t>
+      </w:r>
+      <w:proofErr w:type="gramStart"/>
+      <w:r>
+        <w:rPr>
+          <w:highlight w:val="yellow"/>
+        </w:rPr>
+        <w:t>so</w:t>
+      </w:r>
+      <w:proofErr w:type="gramEnd"/>
+      <w:r>
+        <w:rPr>
+          <w:highlight w:val="yellow"/>
+        </w:rPr>
+        <w:t xml:space="preserve"> on</w:t>
       </w:r>
     </w:p>
     <w:p>
@@ -372,14 +545,7 @@
         <w:rPr>
           <w:highlight w:val="yellow"/>
         </w:rPr>
-        <w:t xml:space="preserve">web application </w:t>
-      </w:r>
-      <w:r>
-        <w:rPr>
-          <w:highlight w:val="yellow"/>
-        </w:rPr>
-        <w:lastRenderedPageBreak/>
-        <w:t>development</w:t>
+        <w:t>web application development</w:t>
       </w:r>
       <w:r>
         <w:rPr>
@@ -453,7 +619,21 @@
         <w:rPr>
           <w:highlight w:val="yellow"/>
         </w:rPr>
-        <w:t>Once a team member has fulfilled their obligations and either taught the team a new concept or followed up with the Instructor, they will be able to reintegrate to the team’s workflow without further recourse.</w:t>
+        <w:t xml:space="preserve">Once a team member has fulfilled their obligations and either taught the team a new concept or followed up with the </w:t>
+      </w:r>
+      <w:proofErr w:type="gramStart"/>
+      <w:r>
+        <w:rPr>
+          <w:highlight w:val="yellow"/>
+        </w:rPr>
+        <w:t>Instructor</w:t>
+      </w:r>
+      <w:proofErr w:type="gramEnd"/>
+      <w:r>
+        <w:rPr>
+          <w:highlight w:val="yellow"/>
+        </w:rPr>
+        <w:t>, they will be able to reintegrate to the team’s workflow without further recourse.</w:t>
       </w:r>
     </w:p>
     <w:p>
@@ -493,8 +673,16 @@
         <w:rPr>
           <w:highlight w:val="yellow"/>
         </w:rPr>
-        <w:t>Recourse for failing to meet expectations</w:t>
-      </w:r>
+        <w:t xml:space="preserve">Recourse for failing to meet </w:t>
+      </w:r>
+      <w:proofErr w:type="gramStart"/>
+      <w:r>
+        <w:rPr>
+          <w:highlight w:val="yellow"/>
+        </w:rPr>
+        <w:t>expectations</w:t>
+      </w:r>
+      <w:proofErr w:type="gramEnd"/>
     </w:p>
     <w:p>
       <w:r>
@@ -514,8 +702,13 @@
       </w:r>
     </w:p>
     <w:p>
-      <w:r>
-        <w:t>In the event that Team Requirements are not</w:t>
+      <w:proofErr w:type="gramStart"/>
+      <w:r>
+        <w:t>In the event that</w:t>
+      </w:r>
+      <w:proofErr w:type="gramEnd"/>
+      <w:r>
+        <w:t xml:space="preserve"> Team Requirements are not</w:t>
       </w:r>
       <w:r>
         <w:t xml:space="preserve"> met, some of the repercussions may include having a team member ‘flagged’ as unproductive.  Any member who is flagged will receive a grade of 0 (zero) on all following review sessions until the flag is removed. </w:t>
@@ -632,14 +825,27 @@
         <w:t xml:space="preserve"> NAME&gt;</w:t>
       </w:r>
       <w:r>
-        <w:t xml:space="preserve"> have come up with these expectations together and agree to adhere to them throughout the academic term.  We understand our own rules and the consequences for breaking them</w:t>
+        <w:t xml:space="preserve"> have come up with these expectations together and agree to adhere to them throughout the academic term.  We understand our own rules and the consequences </w:t>
+      </w:r>
+      <w:proofErr w:type="gramStart"/>
+      <w:r>
+        <w:t>for</w:t>
+      </w:r>
+      <w:proofErr w:type="gramEnd"/>
+      <w:r>
+        <w:t xml:space="preserve"> breaking them</w:t>
       </w:r>
       <w:r>
         <w:t>.</w:t>
       </w:r>
       <w:r>
-        <w:t xml:space="preserve"> We also agree that we have read and understood the material in the course syllabus</w:t>
-      </w:r>
+        <w:t xml:space="preserve"> We also agree that we have read and understood the material in the course </w:t>
+      </w:r>
+      <w:proofErr w:type="gramStart"/>
+      <w:r>
+        <w:t>syllabus</w:t>
+      </w:r>
+      <w:proofErr w:type="gramEnd"/>
     </w:p>
     <w:p/>
     <w:p>
@@ -649,42 +855,341 @@
     </w:p>
     <w:p>
       <w:r>
-        <w:lastRenderedPageBreak/>
-        <w:t>Name________________________________   Signature: _____________________  Date___________</w:t>
-      </w:r>
-    </w:p>
-    <w:p>
-      <w:r>
-        <w:t>Name________________________________   Signature: _____________________  Date___________</w:t>
-      </w:r>
-    </w:p>
-    <w:p>
-      <w:r>
-        <w:t>Name________________________________   Signature: _____________________  Date___________</w:t>
-      </w:r>
-    </w:p>
-    <w:p>
-      <w:r>
-        <w:t>Name________________________________   Signature: _____________________  Date___________</w:t>
-      </w:r>
-    </w:p>
-    <w:p>
-      <w:r>
-        <w:t>Name________________________________   Signature: _____________________  Date___________</w:t>
-      </w:r>
-    </w:p>
-    <w:p>
-      <w:r>
-        <w:t>Name_____</w:t>
-      </w:r>
-      <w:r>
-        <w:rPr>
+        <w:t>Name</w:t>
+      </w:r>
+      <w:r>
+        <w:t>: _</w:t>
+      </w:r>
+      <w:r>
+        <w:rPr>
+          <w:sz w:val="24"/>
+          <w:szCs w:val="24"/>
           <w:u w:val="single"/>
         </w:rPr>
+        <w:t>Donna Marie Brar</w:t>
+      </w:r>
+      <w:r>
+        <w:t>___</w:t>
+      </w:r>
+      <w:r>
+        <w:t>____</w:t>
+      </w:r>
+      <w:r>
+        <w:t>__</w:t>
+      </w:r>
+      <w:r>
+        <w:t>___</w:t>
+      </w:r>
+      <w:proofErr w:type="gramStart"/>
+      <w:r>
+        <w:t>_  Signature</w:t>
+      </w:r>
+      <w:proofErr w:type="gramEnd"/>
+      <w:r>
+        <w:t>: ___________________  Date___________</w:t>
+      </w:r>
+    </w:p>
+    <w:p>
+      <w:r>
+        <w:t>Name</w:t>
+      </w:r>
+      <w:r>
+        <w:t>: _</w:t>
+      </w:r>
+      <w:r>
+        <w:rPr>
+          <w:sz w:val="24"/>
+          <w:szCs w:val="24"/>
+          <w:u w:val="single"/>
+        </w:rPr>
+        <w:t>J Byre Aguilar</w:t>
+      </w:r>
+      <w:r>
+        <w:t>__________</w:t>
+      </w:r>
+      <w:r>
+        <w:t>______</w:t>
+      </w:r>
+      <w:proofErr w:type="gramStart"/>
+      <w:r>
+        <w:t>_</w:t>
+      </w:r>
+      <w:r>
+        <w:t xml:space="preserve">  Signature</w:t>
+      </w:r>
+      <w:proofErr w:type="gramEnd"/>
+      <w:r>
+        <w:t>: ___________________  Date___________</w:t>
+      </w:r>
+    </w:p>
+    <w:p>
+      <w:r>
+        <w:t>Name</w:t>
+      </w:r>
+      <w:r>
+        <w:t>: _</w:t>
+      </w:r>
+      <w:r>
+        <w:rPr>
+          <w:sz w:val="24"/>
+          <w:szCs w:val="24"/>
+          <w:u w:val="single"/>
+        </w:rPr>
+        <w:t>Yu Du</w:t>
+      </w:r>
+      <w:r>
+        <w:t>____________</w:t>
+      </w:r>
+      <w:r>
+        <w:t>_____</w:t>
+      </w:r>
+      <w:r>
+        <w:t>_</w:t>
+      </w:r>
+      <w:r>
+        <w:t>_____</w:t>
+      </w:r>
+      <w:proofErr w:type="gramStart"/>
+      <w:r>
+        <w:t>_  Signature</w:t>
+      </w:r>
+      <w:proofErr w:type="gramEnd"/>
+      <w:r>
+        <w:t>: ___________________  Date___________</w:t>
+      </w:r>
+    </w:p>
+    <w:p>
+      <w:r>
+        <w:t>Name</w:t>
+      </w:r>
+      <w:r>
+        <w:t>: _</w:t>
+      </w:r>
+      <w:proofErr w:type="spellStart"/>
+      <w:r>
+        <w:rPr>
+          <w:sz w:val="24"/>
+          <w:szCs w:val="24"/>
+          <w:u w:val="single"/>
+        </w:rPr>
+        <w:t>Agwo</w:t>
+      </w:r>
+      <w:proofErr w:type="spellEnd"/>
+      <w:r>
+        <w:rPr>
+          <w:sz w:val="24"/>
+          <w:szCs w:val="24"/>
+          <w:u w:val="single"/>
+        </w:rPr>
+        <w:t xml:space="preserve"> </w:t>
+      </w:r>
+      <w:proofErr w:type="spellStart"/>
+      <w:r>
+        <w:rPr>
+          <w:sz w:val="24"/>
+          <w:szCs w:val="24"/>
+          <w:u w:val="single"/>
+        </w:rPr>
+        <w:t>Tekeh</w:t>
+      </w:r>
+      <w:proofErr w:type="spellEnd"/>
+      <w:r>
+        <w:rPr>
+          <w:sz w:val="24"/>
+          <w:szCs w:val="24"/>
+          <w:u w:val="single"/>
+        </w:rPr>
+        <w:t xml:space="preserve"> Maxmillian </w:t>
+      </w:r>
+      <w:proofErr w:type="spellStart"/>
+      <w:r>
+        <w:rPr>
+          <w:sz w:val="24"/>
+          <w:szCs w:val="24"/>
+          <w:u w:val="single"/>
+        </w:rPr>
+        <w:t>Afanga</w:t>
+      </w:r>
+      <w:proofErr w:type="spellEnd"/>
+      <w:r>
+        <w:rPr>
+          <w:u w:val="single"/>
+        </w:rPr>
+        <w:t xml:space="preserve">  </w:t>
+      </w:r>
+      <w:r>
+        <w:t xml:space="preserve">  Signature: ___________________</w:t>
+      </w:r>
+      <w:r>
+        <w:rPr>
+          <w:u w:val="single"/>
+        </w:rPr>
+        <w:t xml:space="preserve"> </w:t>
+      </w:r>
+      <w:r>
+        <w:t xml:space="preserve">  </w:t>
+      </w:r>
+      <w:r>
+        <w:t>Date___________</w:t>
+      </w:r>
+    </w:p>
+    <w:p>
+      <w:r>
+        <w:rPr>
+          <w:noProof/>
+        </w:rPr>
+        <w:drawing>
+          <wp:anchor distT="0" distB="0" distL="114300" distR="114300" simplePos="0" relativeHeight="251658240" behindDoc="0" locked="0" layoutInCell="1" allowOverlap="1" wp14:anchorId="6E483CA5" wp14:editId="32131500">
+            <wp:simplePos x="0" y="0"/>
+            <wp:positionH relativeFrom="column">
+              <wp:posOffset>3362326</wp:posOffset>
+            </wp:positionH>
+            <wp:positionV relativeFrom="paragraph">
+              <wp:posOffset>148132</wp:posOffset>
+            </wp:positionV>
+            <wp:extent cx="895350" cy="499568"/>
+            <wp:effectExtent l="0" t="0" r="0" b="0"/>
+            <wp:wrapNone/>
+            <wp:docPr id="89564277" name="Picture 1" descr="A black background with a black text&#10;&#10;Description automatically generated with medium confidence"/>
+            <wp:cNvGraphicFramePr>
+              <a:graphicFrameLocks xmlns:a="http://schemas.openxmlformats.org/drawingml/2006/main" noChangeAspect="1"/>
+            </wp:cNvGraphicFramePr>
+            <a:graphic xmlns:a="http://schemas.openxmlformats.org/drawingml/2006/main">
+              <a:graphicData uri="http://schemas.openxmlformats.org/drawingml/2006/picture">
+                <pic:pic xmlns:pic="http://schemas.openxmlformats.org/drawingml/2006/picture">
+                  <pic:nvPicPr>
+                    <pic:cNvPr id="89564277" name="Picture 1" descr="A black background with a black text&#10;&#10;Description automatically generated with medium confidence"/>
+                    <pic:cNvPicPr/>
+                  </pic:nvPicPr>
+                  <pic:blipFill>
+                    <a:blip r:embed="rId5" cstate="print">
+                      <a:extLst>
+                        <a:ext uri="{28A0092B-C50C-407E-A947-70E740481C1C}">
+                          <a14:useLocalDpi xmlns:a14="http://schemas.microsoft.com/office/drawing/2010/main" val="0"/>
+                        </a:ext>
+                      </a:extLst>
+                    </a:blip>
+                    <a:stretch>
+                      <a:fillRect/>
+                    </a:stretch>
+                  </pic:blipFill>
+                  <pic:spPr>
+                    <a:xfrm>
+                      <a:off x="0" y="0"/>
+                      <a:ext cx="899171" cy="501700"/>
+                    </a:xfrm>
+                    <a:prstGeom prst="rect">
+                      <a:avLst/>
+                    </a:prstGeom>
+                  </pic:spPr>
+                </pic:pic>
+              </a:graphicData>
+            </a:graphic>
+            <wp14:sizeRelH relativeFrom="margin">
+              <wp14:pctWidth>0</wp14:pctWidth>
+            </wp14:sizeRelH>
+            <wp14:sizeRelV relativeFrom="margin">
+              <wp14:pctHeight>0</wp14:pctHeight>
+            </wp14:sizeRelV>
+          </wp:anchor>
+        </w:drawing>
+      </w:r>
+      <w:r>
+        <w:t>Name</w:t>
+      </w:r>
+      <w:r>
+        <w:t>: _</w:t>
+      </w:r>
+      <w:r>
+        <w:rPr>
+          <w:sz w:val="24"/>
+          <w:szCs w:val="24"/>
+          <w:u w:val="single"/>
+        </w:rPr>
+        <w:t>Cyril Vergara</w:t>
+      </w:r>
+      <w:r>
+        <w:t>_______</w:t>
+      </w:r>
+      <w:r>
+        <w:softHyphen/>
+        <w:t>_</w:t>
+      </w:r>
+      <w:r>
+        <w:t>__________ Signature: __________________</w:t>
+      </w:r>
+      <w:r>
+        <w:t>_</w:t>
+      </w:r>
+      <w:r>
+        <w:rPr>
+          <w:u w:val="single"/>
+        </w:rPr>
+        <w:t xml:space="preserve">   </w:t>
+      </w:r>
+      <w:r>
+        <w:t>Date</w:t>
+      </w:r>
+      <w:r>
+        <w:t>___________</w:t>
+      </w:r>
+    </w:p>
+    <w:p>
+      <w:r>
+        <w:t>Name</w:t>
+      </w:r>
+      <w:r>
+        <w:t>: _</w:t>
+      </w:r>
+      <w:r>
+        <w:rPr>
+          <w:u w:val="single"/>
+        </w:rPr>
         <w:t>Jesus Carlo Borlagdan</w:t>
       </w:r>
       <w:r>
-        <w:t>_________   Signature: _____________________  Date___________</w:t>
+        <w:t>___</w:t>
+      </w:r>
+      <w:r>
+        <w:t>__</w:t>
+      </w:r>
+      <w:r>
+        <w:rPr>
+          <w:u w:val="single"/>
+        </w:rPr>
+        <w:t xml:space="preserve">        </w:t>
+      </w:r>
+      <w:r>
+        <w:t>__   Signature: ________________</w:t>
+      </w:r>
+      <w:r>
+        <w:rPr>
+          <w:u w:val="single"/>
+        </w:rPr>
+        <w:t xml:space="preserve">       </w:t>
+      </w:r>
+      <w:r>
+        <w:t xml:space="preserve">  </w:t>
+      </w:r>
+      <w:proofErr w:type="spellStart"/>
+      <w:r>
+        <w:t>Date___</w:t>
+      </w:r>
+      <w:r>
+        <w:rPr>
+          <w:u w:val="single"/>
+        </w:rPr>
+        <w:t>Feb</w:t>
+      </w:r>
+      <w:proofErr w:type="spellEnd"/>
+      <w:r>
+        <w:rPr>
+          <w:u w:val="single"/>
+        </w:rPr>
+        <w:t>. 24, 2024</w:t>
+      </w:r>
+      <w:r>
+        <w:t>_</w:t>
       </w:r>
     </w:p>
     <w:p/>

</xml_diff>

<commit_message>
full signature with an amendment of the requirements and added roles for each member of the team.
</commit_message>
<xml_diff>
--- a/Contract TemplateN.docx
+++ b/Contract TemplateN.docx
@@ -30,34 +30,217 @@
       <w:r>
         <w:t>Members</w:t>
       </w:r>
-    </w:p>
-    <w:p>
-      <w:pPr>
-        <w:pStyle w:val="Body"/>
-        <w:rPr>
-          <w:sz w:val="24"/>
-          <w:szCs w:val="24"/>
-        </w:rPr>
-      </w:pPr>
-      <w:r>
+      <w:r>
+        <w:t xml:space="preserve"> and Roles</w:t>
+      </w:r>
+    </w:p>
+    <w:p>
+      <w:pPr>
+        <w:pStyle w:val="Body"/>
+        <w:spacing w:after="0"/>
+        <w:rPr>
+          <w:b/>
+          <w:bCs/>
+          <w:sz w:val="28"/>
+          <w:szCs w:val="28"/>
+        </w:rPr>
+      </w:pPr>
+      <w:r>
+        <w:rPr>
+          <w:b/>
+          <w:bCs/>
+          <w:sz w:val="28"/>
+          <w:szCs w:val="28"/>
+        </w:rPr>
+        <w:t>Product Owner</w:t>
+      </w:r>
+    </w:p>
+    <w:p>
+      <w:pPr>
+        <w:pStyle w:val="Body"/>
+        <w:spacing w:after="0"/>
         <w:rPr>
           <w:sz w:val="24"/>
           <w:szCs w:val="24"/>
           <w:lang w:val="it-IT"/>
         </w:rPr>
-        <w:t xml:space="preserve">Donna Marie Brar </w:t>
-      </w:r>
-      <w:r>
-        <w:rPr>
-          <w:sz w:val="24"/>
-          <w:szCs w:val="24"/>
-        </w:rPr>
-        <w:t xml:space="preserve">– 301369346 – </w:t>
-      </w:r>
+      </w:pPr>
+      <w:r>
+        <w:rPr>
+          <w:sz w:val="24"/>
+          <w:szCs w:val="24"/>
+          <w:lang w:val="it-IT"/>
+        </w:rPr>
+        <w:t>Cyril Vergara</w:t>
+      </w:r>
+    </w:p>
+    <w:p>
+      <w:pPr>
+        <w:pStyle w:val="Body"/>
+        <w:spacing w:after="0"/>
+        <w:rPr>
+          <w:sz w:val="24"/>
+          <w:szCs w:val="24"/>
+        </w:rPr>
+      </w:pPr>
+      <w:r>
+        <w:rPr>
+          <w:sz w:val="24"/>
+          <w:szCs w:val="24"/>
+        </w:rPr>
+        <w:t>301324609</w:t>
+      </w:r>
+    </w:p>
+    <w:p>
+      <w:pPr>
+        <w:pStyle w:val="Body"/>
+        <w:spacing w:after="0"/>
+        <w:rPr>
+          <w:sz w:val="24"/>
+          <w:szCs w:val="24"/>
+        </w:rPr>
+      </w:pPr>
+      <w:r>
+        <w:rPr>
+          <w:sz w:val="24"/>
+          <w:szCs w:val="24"/>
+        </w:rPr>
+        <w:t xml:space="preserve">+63 </w:t>
+      </w:r>
+      <w:r>
+        <w:rPr>
+          <w:sz w:val="24"/>
+          <w:szCs w:val="24"/>
+        </w:rPr>
+        <w:t>(</w:t>
+      </w:r>
+      <w:r>
+        <w:rPr>
+          <w:sz w:val="24"/>
+          <w:szCs w:val="24"/>
+        </w:rPr>
+        <w:t>915</w:t>
+      </w:r>
+      <w:r>
+        <w:rPr>
+          <w:sz w:val="24"/>
+          <w:szCs w:val="24"/>
+        </w:rPr>
+        <w:t>)</w:t>
+      </w:r>
+      <w:r>
+        <w:rPr>
+          <w:sz w:val="24"/>
+          <w:szCs w:val="24"/>
+        </w:rPr>
+        <w:t xml:space="preserve"> 539</w:t>
+      </w:r>
+      <w:r>
+        <w:rPr>
+          <w:sz w:val="24"/>
+          <w:szCs w:val="24"/>
+        </w:rPr>
+        <w:t>-</w:t>
+      </w:r>
+      <w:r>
+        <w:rPr>
+          <w:sz w:val="24"/>
+          <w:szCs w:val="24"/>
+        </w:rPr>
+        <w:t>0569 (WhatsApp)</w:t>
+      </w:r>
+    </w:p>
+    <w:p>
+      <w:pPr>
+        <w:pStyle w:val="Body"/>
+        <w:spacing w:after="0"/>
+        <w:rPr>
+          <w:sz w:val="24"/>
+          <w:szCs w:val="24"/>
+        </w:rPr>
+      </w:pPr>
+    </w:p>
+    <w:p>
+      <w:pPr>
+        <w:pStyle w:val="Body"/>
+        <w:spacing w:after="0"/>
+        <w:rPr>
+          <w:b/>
+          <w:bCs/>
+          <w:sz w:val="28"/>
+          <w:szCs w:val="28"/>
+        </w:rPr>
+      </w:pPr>
+      <w:r>
+        <w:rPr>
+          <w:b/>
+          <w:bCs/>
+          <w:sz w:val="28"/>
+          <w:szCs w:val="28"/>
+        </w:rPr>
+        <w:t>Business Analyst</w:t>
+      </w:r>
+      <w:r>
+        <w:rPr>
+          <w:b/>
+          <w:bCs/>
+          <w:sz w:val="28"/>
+          <w:szCs w:val="28"/>
+        </w:rPr>
+        <w:t xml:space="preserve"> / SCRUM Master</w:t>
+      </w:r>
+    </w:p>
+    <w:p>
+      <w:pPr>
+        <w:pStyle w:val="Body"/>
+        <w:spacing w:after="0"/>
+        <w:rPr>
+          <w:sz w:val="24"/>
+          <w:szCs w:val="24"/>
+          <w:lang w:val="it-IT"/>
+        </w:rPr>
+      </w:pPr>
+      <w:r>
+        <w:rPr>
+          <w:sz w:val="24"/>
+          <w:szCs w:val="24"/>
+          <w:lang w:val="it-IT"/>
+        </w:rPr>
+        <w:t>Donna Marie Brar</w:t>
+      </w:r>
+    </w:p>
+    <w:p>
+      <w:pPr>
+        <w:pStyle w:val="Body"/>
+        <w:spacing w:after="0"/>
+        <w:rPr>
+          <w:sz w:val="24"/>
+          <w:szCs w:val="24"/>
+        </w:rPr>
+      </w:pPr>
+      <w:r>
+        <w:rPr>
+          <w:sz w:val="24"/>
+          <w:szCs w:val="24"/>
+        </w:rPr>
+        <w:t>301369346</w:t>
+      </w:r>
+    </w:p>
+    <w:p>
+      <w:pPr>
+        <w:pStyle w:val="Body"/>
+        <w:spacing w:after="0"/>
+        <w:rPr>
+          <w:sz w:val="24"/>
+          <w:szCs w:val="24"/>
+        </w:rPr>
+      </w:pPr>
       <w:hyperlink r:id="rId7" w:history="1">
         <w:r>
           <w:rPr>
-            <w:rStyle w:val="Hyperlink0"/>
+            <w:rStyle w:val="Hyperlink"/>
+            <w:sz w:val="24"/>
+            <w:szCs w:val="24"/>
           </w:rPr>
           <w:t>dmvbrar@gmail.com</w:t>
         </w:r>
@@ -67,7 +250,8 @@
           <w:sz w:val="24"/>
           <w:szCs w:val="24"/>
         </w:rPr>
-        <w:t xml:space="preserve"> / +1 647 267 4197</w:t>
+        <w:br/>
+        <w:t>+1 (647) 267-4197</w:t>
       </w:r>
       <w:r>
         <w:rPr>
@@ -85,227 +269,561 @@
           <w:szCs w:val="24"/>
         </w:rPr>
       </w:pPr>
-      <w:r>
-        <w:rPr>
-          <w:sz w:val="24"/>
-          <w:szCs w:val="24"/>
-        </w:rPr>
-        <w:t xml:space="preserve">Jesus Carlo </w:t>
-      </w:r>
-      <w:proofErr w:type="spellStart"/>
-      <w:r>
-        <w:rPr>
-          <w:sz w:val="24"/>
-          <w:szCs w:val="24"/>
-        </w:rPr>
-        <w:t>Borlagdan</w:t>
-      </w:r>
-      <w:proofErr w:type="spellEnd"/>
-      <w:r>
-        <w:rPr>
-          <w:sz w:val="24"/>
-          <w:szCs w:val="24"/>
-        </w:rPr>
-        <w:t xml:space="preserve"> – 301378794 – +1 (437) 868-4919</w:t>
-      </w:r>
-    </w:p>
-    <w:p>
-      <w:pPr>
-        <w:pStyle w:val="Body"/>
-        <w:rPr>
-          <w:sz w:val="24"/>
-          <w:szCs w:val="24"/>
-        </w:rPr>
-      </w:pPr>
-      <w:r>
+    </w:p>
+    <w:p>
+      <w:pPr>
+        <w:pStyle w:val="Body"/>
+        <w:spacing w:after="0"/>
+        <w:rPr>
+          <w:b/>
+          <w:bCs/>
+          <w:sz w:val="28"/>
+          <w:szCs w:val="28"/>
+        </w:rPr>
+      </w:pPr>
+      <w:r>
+        <w:rPr>
+          <w:b/>
+          <w:bCs/>
+          <w:sz w:val="28"/>
+          <w:szCs w:val="28"/>
+        </w:rPr>
+        <w:t>Senior Software Engineer (Full Stack)</w:t>
+      </w:r>
+    </w:p>
+    <w:p>
+      <w:pPr>
+        <w:pStyle w:val="Body"/>
+        <w:spacing w:after="0"/>
+        <w:rPr>
+          <w:sz w:val="24"/>
+          <w:szCs w:val="24"/>
+        </w:rPr>
+      </w:pPr>
+      <w:r>
+        <w:rPr>
+          <w:sz w:val="24"/>
+          <w:szCs w:val="24"/>
+        </w:rPr>
+        <w:t>Agwo Tekeh Maxmillian Afanga</w:t>
+      </w:r>
+    </w:p>
+    <w:p>
+      <w:pPr>
+        <w:pStyle w:val="Body"/>
+        <w:spacing w:after="0"/>
+        <w:rPr>
+          <w:sz w:val="24"/>
+          <w:szCs w:val="24"/>
+        </w:rPr>
+      </w:pPr>
+      <w:r>
+        <w:rPr>
+          <w:sz w:val="24"/>
+          <w:szCs w:val="24"/>
+        </w:rPr>
+        <w:t>301325202</w:t>
+      </w:r>
+    </w:p>
+    <w:p>
+      <w:pPr>
+        <w:pStyle w:val="Body"/>
+        <w:spacing w:after="0"/>
+        <w:rPr>
+          <w:sz w:val="24"/>
+          <w:szCs w:val="24"/>
+        </w:rPr>
+      </w:pPr>
+      <w:r>
+        <w:rPr>
+          <w:sz w:val="24"/>
+          <w:szCs w:val="24"/>
+        </w:rPr>
+        <w:t>+1 (416) 561-4002</w:t>
+      </w:r>
+    </w:p>
+    <w:p>
+      <w:pPr>
+        <w:pStyle w:val="Body"/>
+        <w:rPr>
+          <w:sz w:val="24"/>
+          <w:szCs w:val="24"/>
+        </w:rPr>
+      </w:pPr>
+    </w:p>
+    <w:p>
+      <w:pPr>
+        <w:pStyle w:val="Body"/>
+        <w:spacing w:after="0"/>
+        <w:rPr>
+          <w:b/>
+          <w:bCs/>
+          <w:sz w:val="28"/>
+          <w:szCs w:val="28"/>
+        </w:rPr>
+      </w:pPr>
+      <w:r>
+        <w:rPr>
+          <w:b/>
+          <w:bCs/>
+          <w:sz w:val="28"/>
+          <w:szCs w:val="28"/>
+        </w:rPr>
+        <w:t>Software Engineer (Full Stack)</w:t>
+      </w:r>
+    </w:p>
+    <w:p>
+      <w:pPr>
+        <w:pStyle w:val="Body"/>
+        <w:spacing w:after="0"/>
         <w:rPr>
           <w:sz w:val="24"/>
           <w:szCs w:val="24"/>
           <w:lang w:val="es-ES_tradnl"/>
         </w:rPr>
-        <w:t xml:space="preserve">J </w:t>
-      </w:r>
-      <w:proofErr w:type="spellStart"/>
+      </w:pPr>
       <w:r>
         <w:rPr>
           <w:sz w:val="24"/>
           <w:szCs w:val="24"/>
           <w:lang w:val="es-ES_tradnl"/>
         </w:rPr>
-        <w:t>Byre</w:t>
-      </w:r>
-      <w:proofErr w:type="spellEnd"/>
-      <w:r>
-        <w:rPr>
-          <w:sz w:val="24"/>
-          <w:szCs w:val="24"/>
-          <w:lang w:val="es-ES_tradnl"/>
-        </w:rPr>
-        <w:t xml:space="preserve"> Aguilar </w:t>
-      </w:r>
-      <w:r>
-        <w:rPr>
-          <w:sz w:val="24"/>
-          <w:szCs w:val="24"/>
-        </w:rPr>
-        <w:t>– 301312086 – +1 437 665 6960</w:t>
-      </w:r>
-    </w:p>
-    <w:p>
-      <w:pPr>
-        <w:pStyle w:val="Body"/>
-        <w:rPr>
-          <w:sz w:val="24"/>
-          <w:szCs w:val="24"/>
-        </w:rPr>
-      </w:pPr>
-      <w:r>
-        <w:rPr>
-          <w:sz w:val="24"/>
-          <w:szCs w:val="24"/>
-        </w:rPr>
-        <w:t>Yu Du – Student Number – Contact Information</w:t>
-      </w:r>
-    </w:p>
-    <w:p>
-      <w:pPr>
-        <w:pStyle w:val="Body"/>
-        <w:rPr>
-          <w:sz w:val="24"/>
-          <w:szCs w:val="24"/>
-        </w:rPr>
-      </w:pPr>
-      <w:proofErr w:type="spellStart"/>
-      <w:r>
-        <w:rPr>
-          <w:sz w:val="24"/>
-          <w:szCs w:val="24"/>
-        </w:rPr>
-        <w:t>Agwo</w:t>
-      </w:r>
-      <w:proofErr w:type="spellEnd"/>
-      <w:r>
-        <w:rPr>
-          <w:sz w:val="24"/>
-          <w:szCs w:val="24"/>
+        <w:t>J Byre Aguilar</w:t>
+      </w:r>
+    </w:p>
+    <w:p>
+      <w:pPr>
+        <w:pStyle w:val="Body"/>
+        <w:spacing w:after="0"/>
+        <w:rPr>
+          <w:sz w:val="24"/>
+          <w:szCs w:val="24"/>
+        </w:rPr>
+      </w:pPr>
+      <w:r>
+        <w:rPr>
+          <w:sz w:val="24"/>
+          <w:szCs w:val="24"/>
+        </w:rPr>
+        <w:t>301312086</w:t>
+      </w:r>
+    </w:p>
+    <w:p>
+      <w:pPr>
+        <w:pStyle w:val="Body"/>
+        <w:spacing w:after="0"/>
+        <w:rPr>
+          <w:sz w:val="24"/>
+          <w:szCs w:val="24"/>
+        </w:rPr>
+      </w:pPr>
+      <w:r>
+        <w:rPr>
+          <w:sz w:val="24"/>
+          <w:szCs w:val="24"/>
+        </w:rPr>
+        <w:t xml:space="preserve">+1 </w:t>
+      </w:r>
+      <w:r>
+        <w:rPr>
+          <w:sz w:val="24"/>
+          <w:szCs w:val="24"/>
+        </w:rPr>
+        <w:t>(</w:t>
+      </w:r>
+      <w:r>
+        <w:rPr>
+          <w:sz w:val="24"/>
+          <w:szCs w:val="24"/>
+        </w:rPr>
+        <w:t>437</w:t>
+      </w:r>
+      <w:r>
+        <w:rPr>
+          <w:sz w:val="24"/>
+          <w:szCs w:val="24"/>
+        </w:rPr>
+        <w:t>)</w:t>
+      </w:r>
+      <w:r>
+        <w:rPr>
+          <w:sz w:val="24"/>
+          <w:szCs w:val="24"/>
+        </w:rPr>
+        <w:t xml:space="preserve"> 665</w:t>
+      </w:r>
+      <w:r>
+        <w:rPr>
+          <w:sz w:val="24"/>
+          <w:szCs w:val="24"/>
+        </w:rPr>
+        <w:t>-</w:t>
+      </w:r>
+      <w:r>
+        <w:rPr>
+          <w:sz w:val="24"/>
+          <w:szCs w:val="24"/>
+        </w:rPr>
+        <w:t>6960</w:t>
+      </w:r>
+    </w:p>
+    <w:p>
+      <w:pPr>
+        <w:pStyle w:val="Body"/>
+        <w:rPr>
+          <w:sz w:val="24"/>
+          <w:szCs w:val="24"/>
+        </w:rPr>
+      </w:pPr>
+    </w:p>
+    <w:p>
+      <w:pPr>
+        <w:pStyle w:val="Body"/>
+        <w:spacing w:after="0"/>
+        <w:rPr>
+          <w:b/>
+          <w:bCs/>
+          <w:sz w:val="28"/>
+          <w:szCs w:val="28"/>
+        </w:rPr>
+      </w:pPr>
+      <w:r>
+        <w:rPr>
+          <w:b/>
+          <w:bCs/>
+          <w:sz w:val="28"/>
+          <w:szCs w:val="28"/>
+        </w:rPr>
+        <w:t>Software Engineer (Full Stack)</w:t>
+      </w:r>
+    </w:p>
+    <w:p>
+      <w:pPr>
+        <w:pStyle w:val="Body"/>
+        <w:spacing w:after="0"/>
+        <w:rPr>
+          <w:sz w:val="24"/>
+          <w:szCs w:val="24"/>
+        </w:rPr>
+      </w:pPr>
+      <w:r>
+        <w:rPr>
+          <w:sz w:val="24"/>
+          <w:szCs w:val="24"/>
+        </w:rPr>
+        <w:t>Yu Du</w:t>
+      </w:r>
+    </w:p>
+    <w:p>
+      <w:pPr>
+        <w:pStyle w:val="Body"/>
+        <w:spacing w:after="0"/>
+        <w:rPr>
+          <w:color w:val="FF0000"/>
+          <w:sz w:val="24"/>
+          <w:szCs w:val="24"/>
+        </w:rPr>
+      </w:pPr>
+      <w:r>
+        <w:rPr>
+          <w:color w:val="FF0000"/>
+          <w:sz w:val="24"/>
+          <w:szCs w:val="24"/>
+        </w:rPr>
+        <w:t xml:space="preserve">Student Number </w:t>
+      </w:r>
+      <w:r>
+        <w:rPr>
+          <w:color w:val="FF0000"/>
+          <w:sz w:val="24"/>
+          <w:szCs w:val="24"/>
+        </w:rPr>
+        <w:t>– to be updated…</w:t>
+      </w:r>
+    </w:p>
+    <w:p>
+      <w:pPr>
+        <w:pStyle w:val="Body"/>
+        <w:spacing w:after="0"/>
+        <w:rPr>
+          <w:sz w:val="24"/>
+          <w:szCs w:val="24"/>
+        </w:rPr>
+      </w:pPr>
+      <w:r>
+        <w:rPr>
+          <w:sz w:val="24"/>
+          <w:szCs w:val="24"/>
+        </w:rPr>
+        <w:t>+1 (437) 324-6990</w:t>
+      </w:r>
+    </w:p>
+    <w:p>
+      <w:pPr>
+        <w:pStyle w:val="Body"/>
+        <w:spacing w:after="0"/>
+        <w:rPr>
+          <w:sz w:val="24"/>
+          <w:szCs w:val="24"/>
+        </w:rPr>
+      </w:pPr>
+    </w:p>
+    <w:p>
+      <w:pPr>
+        <w:pStyle w:val="Body"/>
+        <w:spacing w:after="0"/>
+        <w:rPr>
+          <w:b/>
+          <w:bCs/>
+          <w:sz w:val="28"/>
+          <w:szCs w:val="28"/>
+        </w:rPr>
+      </w:pPr>
+      <w:r>
+        <w:rPr>
+          <w:b/>
+          <w:bCs/>
+          <w:sz w:val="28"/>
+          <w:szCs w:val="28"/>
+        </w:rPr>
+        <w:t>Software Engineer (Full Stack)</w:t>
+      </w:r>
+    </w:p>
+    <w:p>
+      <w:pPr>
+        <w:pStyle w:val="Body"/>
+        <w:spacing w:after="0"/>
+        <w:rPr>
+          <w:sz w:val="24"/>
+          <w:szCs w:val="24"/>
+        </w:rPr>
+      </w:pPr>
+      <w:r>
+        <w:rPr>
+          <w:sz w:val="24"/>
+          <w:szCs w:val="24"/>
+        </w:rPr>
+        <w:t>Jesus Carlo Borlagdan</w:t>
+      </w:r>
+    </w:p>
+    <w:p>
+      <w:pPr>
+        <w:pStyle w:val="Body"/>
+        <w:spacing w:after="0"/>
+        <w:rPr>
+          <w:sz w:val="24"/>
+          <w:szCs w:val="24"/>
+        </w:rPr>
+      </w:pPr>
+      <w:r>
+        <w:rPr>
+          <w:sz w:val="24"/>
+          <w:szCs w:val="24"/>
+        </w:rPr>
+        <w:t>301378794</w:t>
+      </w:r>
+    </w:p>
+    <w:p>
+      <w:pPr>
+        <w:pStyle w:val="Body"/>
+        <w:spacing w:after="0"/>
+        <w:rPr>
+          <w:sz w:val="24"/>
+          <w:szCs w:val="24"/>
+        </w:rPr>
+      </w:pPr>
+      <w:r>
+        <w:rPr>
+          <w:sz w:val="24"/>
+          <w:szCs w:val="24"/>
+        </w:rPr>
+        <w:t>+1 (437) 868-4919</w:t>
+      </w:r>
+    </w:p>
+    <w:p>
+      <w:pPr>
+        <w:pStyle w:val="Body"/>
+      </w:pPr>
+    </w:p>
+    <w:p>
+      <w:pPr>
+        <w:pStyle w:val="Heading"/>
+      </w:pPr>
+      <w:r>
+        <w:lastRenderedPageBreak/>
+        <w:t>Team Expectations</w:t>
+      </w:r>
+    </w:p>
+    <w:p>
+      <w:pPr>
+        <w:pStyle w:val="Body"/>
+      </w:pPr>
+      <w:r>
+        <w:t>We understand that throughout the Course, all team members are designated as Developers. By the end of the Semester, we will have a functioning (and somewhat polished) web application prototype using the MERN Stack (MongoDB, ExpressJS, React and NodeJS)</w:t>
+      </w:r>
+    </w:p>
+    <w:p>
+      <w:pPr>
+        <w:pStyle w:val="Body"/>
+      </w:pPr>
+      <w:r>
+        <w:t>All team members must be able to communicate decisions, techniques, and processes related to all aspects of the development process for our web application.  Below, we have outlined specific expectations for all team members to adhere to, as well as the consequences for failing to meet each expectation:</w:t>
+      </w:r>
+    </w:p>
+    <w:p>
+      <w:pPr>
+        <w:pStyle w:val="Heading2"/>
+        <w:rPr>
+          <w:shd w:val="clear" w:color="auto" w:fill="FFFF00"/>
+        </w:rPr>
+      </w:pPr>
+      <w:r>
+        <w:rPr>
+          <w:shd w:val="clear" w:color="auto" w:fill="FFFF00"/>
+        </w:rPr>
+        <w:t>Meeting times</w:t>
+      </w:r>
+    </w:p>
+    <w:p>
+      <w:pPr>
+        <w:pStyle w:val="Body"/>
+        <w:rPr>
+          <w:shd w:val="clear" w:color="auto" w:fill="FFFF00"/>
+        </w:rPr>
+      </w:pPr>
+      <w:r>
+        <w:rPr>
+          <w:shd w:val="clear" w:color="auto" w:fill="FFFF00"/>
+        </w:rPr>
+        <w:t xml:space="preserve">Team meetings will occur every Friday </w:t>
+      </w:r>
+      <w:r>
+        <w:rPr>
+          <w:shd w:val="clear" w:color="auto" w:fill="FFFF00"/>
+        </w:rPr>
+        <w:t>from</w:t>
+      </w:r>
+      <w:r>
+        <w:rPr>
+          <w:shd w:val="clear" w:color="auto" w:fill="FFFF00"/>
         </w:rPr>
         <w:t xml:space="preserve"> </w:t>
       </w:r>
-      <w:proofErr w:type="spellStart"/>
-      <w:r>
-        <w:rPr>
-          <w:sz w:val="24"/>
-          <w:szCs w:val="24"/>
-        </w:rPr>
-        <w:t>Tekeh</w:t>
-      </w:r>
-      <w:proofErr w:type="spellEnd"/>
-      <w:r>
-        <w:rPr>
-          <w:sz w:val="24"/>
-          <w:szCs w:val="24"/>
+      <w:r>
+        <w:rPr>
+          <w:shd w:val="clear" w:color="auto" w:fill="FFFF00"/>
+        </w:rPr>
+        <w:t>10:30 AM</w:t>
+      </w:r>
+      <w:r>
+        <w:rPr>
+          <w:shd w:val="clear" w:color="auto" w:fill="FFFF00"/>
         </w:rPr>
         <w:t xml:space="preserve"> </w:t>
       </w:r>
-      <w:proofErr w:type="spellStart"/>
-      <w:r>
-        <w:rPr>
-          <w:sz w:val="24"/>
-          <w:szCs w:val="24"/>
-        </w:rPr>
-        <w:t>Maxmillian</w:t>
-      </w:r>
-      <w:proofErr w:type="spellEnd"/>
-      <w:r>
-        <w:rPr>
-          <w:sz w:val="24"/>
-          <w:szCs w:val="24"/>
+      <w:r>
+        <w:rPr>
+          <w:shd w:val="clear" w:color="auto" w:fill="FFFF00"/>
+        </w:rPr>
+        <w:t>to</w:t>
+      </w:r>
+      <w:r>
+        <w:rPr>
+          <w:shd w:val="clear" w:color="auto" w:fill="FFFF00"/>
         </w:rPr>
         <w:t xml:space="preserve"> </w:t>
       </w:r>
-      <w:proofErr w:type="spellStart"/>
-      <w:r>
-        <w:rPr>
-          <w:sz w:val="24"/>
-          <w:szCs w:val="24"/>
-        </w:rPr>
-        <w:t>Afanga</w:t>
-      </w:r>
-      <w:proofErr w:type="spellEnd"/>
-      <w:r>
-        <w:rPr>
-          <w:sz w:val="24"/>
-          <w:szCs w:val="24"/>
-        </w:rPr>
-        <w:t xml:space="preserve"> – </w:t>
-      </w:r>
-      <w:r>
-        <w:rPr>
-          <w:sz w:val="24"/>
-          <w:szCs w:val="24"/>
-        </w:rPr>
-        <w:t>301325202 – +1 4165614002</w:t>
-      </w:r>
-    </w:p>
-    <w:p>
-      <w:pPr>
-        <w:pStyle w:val="Body"/>
-        <w:rPr>
-          <w:sz w:val="24"/>
-          <w:szCs w:val="24"/>
-        </w:rPr>
-      </w:pPr>
-      <w:r>
-        <w:rPr>
-          <w:sz w:val="24"/>
-          <w:szCs w:val="24"/>
-          <w:lang w:val="it-IT"/>
-        </w:rPr>
-        <w:t xml:space="preserve">Cyril Vergara </w:t>
-      </w:r>
-      <w:r>
-        <w:rPr>
-          <w:sz w:val="24"/>
-          <w:szCs w:val="24"/>
-        </w:rPr>
-        <w:t>–301324609 – +63 915 539 0569 (WhatsApp)</w:t>
-      </w:r>
-    </w:p>
-    <w:p>
-      <w:pPr>
-        <w:pStyle w:val="Body"/>
-      </w:pPr>
-    </w:p>
-    <w:p>
-      <w:pPr>
-        <w:pStyle w:val="Heading"/>
-      </w:pPr>
-      <w:r>
-        <w:t>Team Expectations</w:t>
-      </w:r>
-    </w:p>
-    <w:p>
-      <w:pPr>
-        <w:pStyle w:val="Body"/>
-      </w:pPr>
-      <w:r>
-        <w:t xml:space="preserve">We understand that throughout the Course, all team members are designated as Developers. By the end of the Semester, we will have a functioning (and somewhat polished) web application prototype using the MERN Stack (MongoDB, </w:t>
-      </w:r>
-      <w:proofErr w:type="spellStart"/>
-      <w:r>
-        <w:t>ExpressJS</w:t>
-      </w:r>
-      <w:proofErr w:type="spellEnd"/>
-      <w:r>
-        <w:t>, React and NodeJS)</w:t>
-      </w:r>
-    </w:p>
-    <w:p>
-      <w:pPr>
-        <w:pStyle w:val="Body"/>
-      </w:pPr>
-      <w:r>
-        <w:t>All team members must be able to communicate decisions, techniques, and processes related to all aspects of the development process for our web application.  Below, we have outlined specific expectations for all team members to adhere to, as well as the consequences for failing to meet each expectation:</w:t>
+      <w:r>
+        <w:rPr>
+          <w:shd w:val="clear" w:color="auto" w:fill="FFFF00"/>
+        </w:rPr>
+        <w:t>10:45 AM</w:t>
+      </w:r>
+      <w:r>
+        <w:rPr>
+          <w:shd w:val="clear" w:color="auto" w:fill="FFFF00"/>
+        </w:rPr>
+        <w:t xml:space="preserve">. </w:t>
+      </w:r>
+      <w:r>
+        <w:rPr>
+          <w:shd w:val="clear" w:color="auto" w:fill="FFFF00"/>
+        </w:rPr>
+        <w:t>All m</w:t>
+      </w:r>
+      <w:r>
+        <w:rPr>
+          <w:shd w:val="clear" w:color="auto" w:fill="FFFF00"/>
+        </w:rPr>
+        <w:t xml:space="preserve">embers are required to participate and </w:t>
+      </w:r>
+      <w:r>
+        <w:rPr>
+          <w:shd w:val="clear" w:color="auto" w:fill="FFFF00"/>
+        </w:rPr>
+        <w:t>provide</w:t>
+      </w:r>
+      <w:r>
+        <w:rPr>
+          <w:shd w:val="clear" w:color="auto" w:fill="FFFF00"/>
+        </w:rPr>
+        <w:t xml:space="preserve"> updates on their assigned tasks </w:t>
+      </w:r>
+      <w:r>
+        <w:rPr>
+          <w:shd w:val="clear" w:color="auto" w:fill="FFFF00"/>
+        </w:rPr>
+        <w:t>during the meeting.</w:t>
+      </w:r>
+    </w:p>
+    <w:p>
+      <w:pPr>
+        <w:pStyle w:val="Body"/>
+        <w:rPr>
+          <w:shd w:val="clear" w:color="auto" w:fill="FFFF00"/>
+        </w:rPr>
+      </w:pPr>
+      <w:r>
+        <w:rPr>
+          <w:shd w:val="clear" w:color="auto" w:fill="FFFF00"/>
+        </w:rPr>
+        <w:t xml:space="preserve">If a member </w:t>
+      </w:r>
+      <w:r>
+        <w:rPr>
+          <w:shd w:val="clear" w:color="auto" w:fill="FFFF00"/>
+        </w:rPr>
+        <w:t>will be</w:t>
+      </w:r>
+      <w:r>
+        <w:rPr>
+          <w:shd w:val="clear" w:color="auto" w:fill="FFFF00"/>
+        </w:rPr>
+        <w:t xml:space="preserve"> late or </w:t>
+      </w:r>
+      <w:r>
+        <w:rPr>
+          <w:shd w:val="clear" w:color="auto" w:fill="FFFF00"/>
+        </w:rPr>
+        <w:t>will not be able to attend the meeting</w:t>
+      </w:r>
+      <w:r>
+        <w:rPr>
+          <w:shd w:val="clear" w:color="auto" w:fill="FFFF00"/>
+        </w:rPr>
+        <w:t xml:space="preserve">, </w:t>
+      </w:r>
+      <w:r>
+        <w:rPr>
+          <w:shd w:val="clear" w:color="auto" w:fill="FFFF00"/>
+        </w:rPr>
+        <w:t>they are required to notify the team via WhatsApp of their tardiness/absence and send their updates via WhatsApp or Email</w:t>
+      </w:r>
+      <w:r>
+        <w:rPr>
+          <w:shd w:val="clear" w:color="auto" w:fill="FFFF00"/>
+        </w:rPr>
+        <w:t>.</w:t>
       </w:r>
     </w:p>
     <w:p>
@@ -319,49 +837,109 @@
         <w:rPr>
           <w:shd w:val="clear" w:color="auto" w:fill="FFFF00"/>
         </w:rPr>
-        <w:t>Meeting times</w:t>
-      </w:r>
-    </w:p>
-    <w:p>
-      <w:pPr>
-        <w:pStyle w:val="Body"/>
-        <w:rPr>
-          <w:shd w:val="clear" w:color="auto" w:fill="FFFF00"/>
-        </w:rPr>
-      </w:pPr>
-      <w:r>
-        <w:rPr>
-          <w:shd w:val="clear" w:color="auto" w:fill="FFFF00"/>
-        </w:rPr>
-        <w:t>Team meetings will occur every Friday at 10:30AM to 10:45AM. Members are required to participate and give updates on their assigned tasks either in-person or online through Google Meet.</w:t>
-      </w:r>
-    </w:p>
-    <w:p>
-      <w:pPr>
-        <w:pStyle w:val="Body"/>
-        <w:rPr>
-          <w:shd w:val="clear" w:color="auto" w:fill="FFFF00"/>
-        </w:rPr>
-      </w:pPr>
-      <w:r>
-        <w:rPr>
-          <w:shd w:val="clear" w:color="auto" w:fill="FFFF00"/>
-        </w:rPr>
-        <w:t xml:space="preserve">If a member is late or absent, they should provide their updates in the </w:t>
-      </w:r>
-      <w:proofErr w:type="spellStart"/>
-      <w:r>
-        <w:rPr>
-          <w:shd w:val="clear" w:color="auto" w:fill="FFFF00"/>
-        </w:rPr>
-        <w:t>Whatsapp</w:t>
-      </w:r>
-      <w:proofErr w:type="spellEnd"/>
-      <w:r>
-        <w:rPr>
-          <w:shd w:val="clear" w:color="auto" w:fill="FFFF00"/>
-        </w:rPr>
-        <w:t xml:space="preserve"> group chat.</w:t>
+        <w:t>Other Requirements</w:t>
+      </w:r>
+    </w:p>
+    <w:p>
+      <w:pPr>
+        <w:pStyle w:val="Body"/>
+        <w:rPr>
+          <w:shd w:val="clear" w:color="auto" w:fill="FFFF00"/>
+        </w:rPr>
+      </w:pPr>
+      <w:r>
+        <w:rPr>
+          <w:shd w:val="clear" w:color="auto" w:fill="FFFF00"/>
+        </w:rPr>
+        <w:t>The main role of e</w:t>
+      </w:r>
+      <w:r>
+        <w:rPr>
+          <w:shd w:val="clear" w:color="auto" w:fill="FFFF00"/>
+        </w:rPr>
+        <w:t>ach member of the team is to deliver the tasks that they are assigned to within the scheduled deadline.  In the event that a member of the team is experiencing difficulty</w:t>
+      </w:r>
+      <w:r>
+        <w:rPr>
+          <w:shd w:val="clear" w:color="auto" w:fill="FFFF00"/>
+        </w:rPr>
+        <w:t xml:space="preserve"> or challenge</w:t>
+      </w:r>
+      <w:r>
+        <w:rPr>
+          <w:shd w:val="clear" w:color="auto" w:fill="FFFF00"/>
+        </w:rPr>
+        <w:t xml:space="preserve"> with their assigned task, it is their duty to </w:t>
+      </w:r>
+      <w:r>
+        <w:rPr>
+          <w:shd w:val="clear" w:color="auto" w:fill="FFFF00"/>
+        </w:rPr>
+        <w:t>seek help or assistance from the team to accomplish their task.</w:t>
+      </w:r>
+    </w:p>
+    <w:p>
+      <w:pPr>
+        <w:pStyle w:val="Body"/>
+        <w:rPr>
+          <w:shd w:val="clear" w:color="auto" w:fill="FFFF00"/>
+        </w:rPr>
+      </w:pPr>
+      <w:r>
+        <w:rPr>
+          <w:shd w:val="clear" w:color="auto" w:fill="FFFF00"/>
+        </w:rPr>
+        <w:t>Failure to</w:t>
+      </w:r>
+      <w:r>
+        <w:rPr>
+          <w:shd w:val="clear" w:color="auto" w:fill="FFFF00"/>
+        </w:rPr>
+        <w:t xml:space="preserve"> comply </w:t>
+      </w:r>
+      <w:r>
+        <w:rPr>
+          <w:shd w:val="clear" w:color="auto" w:fill="FFFF00"/>
+        </w:rPr>
+        <w:t>with the requirements will result in the mentioned consequences and corrective actions of this document.</w:t>
+      </w:r>
+    </w:p>
+    <w:p>
+      <w:pPr>
+        <w:pStyle w:val="Body"/>
+        <w:rPr>
+          <w:shd w:val="clear" w:color="auto" w:fill="FFFF00"/>
+        </w:rPr>
+      </w:pPr>
+      <w:r>
+        <w:rPr>
+          <w:shd w:val="clear" w:color="auto" w:fill="FFFF00"/>
+        </w:rPr>
+        <w:t xml:space="preserve">Consequences and corrective actions for failing to meet the </w:t>
+      </w:r>
+      <w:r>
+        <w:rPr>
+          <w:shd w:val="clear" w:color="auto" w:fill="FFFF00"/>
+        </w:rPr>
+        <w:t>expectations</w:t>
+      </w:r>
+      <w:r>
+        <w:rPr>
+          <w:shd w:val="clear" w:color="auto" w:fill="FFFF00"/>
+        </w:rPr>
+        <w:t xml:space="preserve"> will be </w:t>
+      </w:r>
+      <w:r>
+        <w:rPr>
+          <w:shd w:val="clear" w:color="auto" w:fill="FFFF00"/>
+        </w:rPr>
+        <w:t>voided</w:t>
+      </w:r>
+      <w:r>
+        <w:rPr>
+          <w:shd w:val="clear" w:color="auto" w:fill="FFFF00"/>
+        </w:rPr>
+        <w:t xml:space="preserve"> as long as there is regular communication with the team via WhatsApp.</w:t>
       </w:r>
     </w:p>
     <w:p>
@@ -375,127 +953,33 @@
         <w:rPr>
           <w:shd w:val="clear" w:color="auto" w:fill="FFFF00"/>
         </w:rPr>
-        <w:t>Other Requirements (add additional as needed)</w:t>
-      </w:r>
-    </w:p>
-    <w:p>
-      <w:pPr>
-        <w:pStyle w:val="Body"/>
-        <w:rPr>
-          <w:shd w:val="clear" w:color="auto" w:fill="FFFF00"/>
-        </w:rPr>
-      </w:pPr>
-      <w:r>
-        <w:rPr>
-          <w:shd w:val="clear" w:color="auto" w:fill="FFFF00"/>
-        </w:rPr>
-        <w:t>Details of Expectations</w:t>
-      </w:r>
-    </w:p>
-    <w:p>
-      <w:pPr>
-        <w:pStyle w:val="Body"/>
-        <w:rPr>
-          <w:shd w:val="clear" w:color="auto" w:fill="FFFF00"/>
-        </w:rPr>
-      </w:pPr>
-      <w:r>
-        <w:rPr>
-          <w:shd w:val="clear" w:color="auto" w:fill="FFFF00"/>
-        </w:rPr>
-        <w:t xml:space="preserve">Recourse for failing to meet </w:t>
-      </w:r>
-      <w:proofErr w:type="gramStart"/>
-      <w:r>
-        <w:rPr>
-          <w:shd w:val="clear" w:color="auto" w:fill="FFFF00"/>
-        </w:rPr>
-        <w:t>expectations</w:t>
-      </w:r>
-      <w:proofErr w:type="gramEnd"/>
-    </w:p>
-    <w:p>
-      <w:pPr>
-        <w:pStyle w:val="Body"/>
-        <w:rPr>
-          <w:shd w:val="clear" w:color="auto" w:fill="FFFF00"/>
-        </w:rPr>
-      </w:pPr>
-      <w:r>
-        <w:rPr>
-          <w:shd w:val="clear" w:color="auto" w:fill="FFFF00"/>
-        </w:rPr>
-        <w:t>How members can fix any problems and remove any consequences of failing to meet expectations</w:t>
-      </w:r>
-    </w:p>
-    <w:p>
-      <w:pPr>
-        <w:pStyle w:val="Heading2"/>
-        <w:rPr>
-          <w:shd w:val="clear" w:color="auto" w:fill="FFFF00"/>
-        </w:rPr>
-      </w:pPr>
-      <w:r>
-        <w:rPr>
-          <w:shd w:val="clear" w:color="auto" w:fill="FFFF00"/>
-        </w:rPr>
-        <w:t>Sample Expectation: Getting Help</w:t>
-      </w:r>
-    </w:p>
-    <w:p>
-      <w:pPr>
-        <w:pStyle w:val="Body"/>
-        <w:rPr>
-          <w:shd w:val="clear" w:color="auto" w:fill="FFFF00"/>
-        </w:rPr>
-      </w:pPr>
-      <w:r>
-        <w:rPr>
-          <w:shd w:val="clear" w:color="auto" w:fill="FFFF00"/>
-        </w:rPr>
-        <w:t xml:space="preserve">If a team member is assigned a task that they are not confident in completing, we expect that the member in question informs the rest of the team before the next meeting.  Another group member will </w:t>
-      </w:r>
-      <w:r>
-        <w:rPr>
-          <w:shd w:val="clear" w:color="auto" w:fill="FFFF00"/>
-        </w:rPr>
-        <w:lastRenderedPageBreak/>
-        <w:t xml:space="preserve">be designated to help the member in question learn and complete their task.  If the group </w:t>
-      </w:r>
-      <w:proofErr w:type="gramStart"/>
-      <w:r>
-        <w:rPr>
-          <w:shd w:val="clear" w:color="auto" w:fill="FFFF00"/>
-        </w:rPr>
-        <w:t>as a whole is</w:t>
-      </w:r>
-      <w:proofErr w:type="gramEnd"/>
-      <w:r>
-        <w:rPr>
-          <w:shd w:val="clear" w:color="auto" w:fill="FFFF00"/>
-        </w:rPr>
-        <w:t xml:space="preserve"> unsure or </w:t>
-      </w:r>
-      <w:proofErr w:type="spellStart"/>
-      <w:r>
-        <w:rPr>
-          <w:shd w:val="clear" w:color="auto" w:fill="FFFF00"/>
-        </w:rPr>
-        <w:t>doesn</w:t>
-      </w:r>
-      <w:proofErr w:type="spellEnd"/>
-      <w:r>
-        <w:rPr>
-          <w:shd w:val="clear" w:color="auto" w:fill="FFFF00"/>
-          <w:rtl/>
-        </w:rPr>
-        <w:t>’</w:t>
-      </w:r>
-      <w:r>
-        <w:rPr>
-          <w:shd w:val="clear" w:color="auto" w:fill="FFFF00"/>
-        </w:rPr>
-        <w:t>t feel confident, we will follow the following steps to get help outside of the group:</w:t>
+        <w:t>Expectation: Getting Help</w:t>
+      </w:r>
+    </w:p>
+    <w:p>
+      <w:pPr>
+        <w:pStyle w:val="Body"/>
+        <w:rPr>
+          <w:shd w:val="clear" w:color="auto" w:fill="FFFF00"/>
+        </w:rPr>
+      </w:pPr>
+      <w:r>
+        <w:rPr>
+          <w:shd w:val="clear" w:color="auto" w:fill="FFFF00"/>
+        </w:rPr>
+        <w:t xml:space="preserve">If a team member is assigned a task that they are not confident in completing, we expect that the member in question informs the rest of the team before the next meeting.  Another group member will be designated to help the member in question learn and complete their task.  If the group as a whole is unsure </w:t>
+      </w:r>
+      <w:r>
+        <w:rPr>
+          <w:shd w:val="clear" w:color="auto" w:fill="FFFF00"/>
+        </w:rPr>
+        <w:t>or is not</w:t>
+      </w:r>
+      <w:r>
+        <w:rPr>
+          <w:shd w:val="clear" w:color="auto" w:fill="FFFF00"/>
+        </w:rPr>
+        <w:t xml:space="preserve"> confident, we will follow the following steps to get help outside of the group:</w:t>
       </w:r>
     </w:p>
     <w:p>
@@ -510,16 +994,8 @@
         <w:rPr>
           <w:shd w:val="clear" w:color="auto" w:fill="FFFF00"/>
         </w:rPr>
-        <w:t xml:space="preserve">Ask the </w:t>
-      </w:r>
-      <w:proofErr w:type="gramStart"/>
-      <w:r>
-        <w:rPr>
-          <w:shd w:val="clear" w:color="auto" w:fill="FFFF00"/>
-        </w:rPr>
-        <w:t>professor</w:t>
-      </w:r>
-      <w:proofErr w:type="gramEnd"/>
+        <w:t>Reach out to the professor.</w:t>
+      </w:r>
     </w:p>
     <w:p>
       <w:pPr>
@@ -533,16 +1009,8 @@
         <w:rPr>
           <w:shd w:val="clear" w:color="auto" w:fill="FFFF00"/>
         </w:rPr>
-        <w:t xml:space="preserve">Approach other students for </w:t>
-      </w:r>
-      <w:proofErr w:type="gramStart"/>
-      <w:r>
-        <w:rPr>
-          <w:shd w:val="clear" w:color="auto" w:fill="FFFF00"/>
-        </w:rPr>
-        <w:t>help</w:t>
-      </w:r>
-      <w:proofErr w:type="gramEnd"/>
+        <w:t>Reach out to other groups or students that may be able to help with the current issue.</w:t>
+      </w:r>
     </w:p>
     <w:p>
       <w:pPr>
@@ -556,21 +1024,7 @@
         <w:rPr>
           <w:shd w:val="clear" w:color="auto" w:fill="FFFF00"/>
         </w:rPr>
-        <w:t xml:space="preserve">… and </w:t>
-      </w:r>
-      <w:proofErr w:type="gramStart"/>
-      <w:r>
-        <w:rPr>
-          <w:shd w:val="clear" w:color="auto" w:fill="FFFF00"/>
-        </w:rPr>
-        <w:t>so</w:t>
-      </w:r>
-      <w:proofErr w:type="gramEnd"/>
-      <w:r>
-        <w:rPr>
-          <w:shd w:val="clear" w:color="auto" w:fill="FFFF00"/>
-        </w:rPr>
-        <w:t xml:space="preserve"> on</w:t>
+        <w:t>Modify the scope of the delivery if possible.</w:t>
       </w:r>
     </w:p>
     <w:p>
@@ -611,35 +1065,55 @@
         <w:rPr>
           <w:shd w:val="clear" w:color="auto" w:fill="FFFF00"/>
         </w:rPr>
-        <w:t>If a member continually fails to contribute meaningfully, we will approach the professor to meet with our team and discuss next steps.</w:t>
-      </w:r>
-    </w:p>
-    <w:p>
-      <w:pPr>
-        <w:pStyle w:val="Body"/>
-        <w:rPr>
-          <w:shd w:val="clear" w:color="auto" w:fill="FFFF00"/>
-        </w:rPr>
-      </w:pPr>
-      <w:r>
-        <w:rPr>
-          <w:shd w:val="clear" w:color="auto" w:fill="FFFF00"/>
-        </w:rPr>
+        <w:t xml:space="preserve">If a member continually fails to contribute meaningfully, we will approach the professor to meet with our team and discuss </w:t>
+      </w:r>
+      <w:r>
+        <w:rPr>
+          <w:shd w:val="clear" w:color="auto" w:fill="FFFF00"/>
+        </w:rPr>
+        <w:t xml:space="preserve">the </w:t>
+      </w:r>
+      <w:r>
+        <w:rPr>
+          <w:shd w:val="clear" w:color="auto" w:fill="FFFF00"/>
+        </w:rPr>
+        <w:t>next steps.</w:t>
+      </w:r>
+    </w:p>
+    <w:p>
+      <w:pPr>
+        <w:pStyle w:val="Body"/>
+      </w:pPr>
+      <w:r>
+        <w:rPr>
+          <w:shd w:val="clear" w:color="auto" w:fill="FFFF00"/>
+        </w:rPr>
+        <w:lastRenderedPageBreak/>
         <w:t xml:space="preserve">Once a team member has fulfilled their obligations and either taught the team a new concept or followed up with the </w:t>
       </w:r>
-      <w:proofErr w:type="gramStart"/>
-      <w:r>
-        <w:rPr>
-          <w:shd w:val="clear" w:color="auto" w:fill="FFFF00"/>
-        </w:rPr>
-        <w:t>Instructor</w:t>
-      </w:r>
-      <w:proofErr w:type="gramEnd"/>
-      <w:r>
-        <w:rPr>
-          <w:shd w:val="clear" w:color="auto" w:fill="FFFF00"/>
-        </w:rPr>
-        <w:t>, they will be able to reintegrate to the team</w:t>
+      <w:r>
+        <w:rPr>
+          <w:shd w:val="clear" w:color="auto" w:fill="FFFF00"/>
+        </w:rPr>
+        <w:t>instructor</w:t>
+      </w:r>
+      <w:r>
+        <w:rPr>
+          <w:shd w:val="clear" w:color="auto" w:fill="FFFF00"/>
+        </w:rPr>
+        <w:t xml:space="preserve">, they will be able to reintegrate </w:t>
+      </w:r>
+      <w:r>
+        <w:rPr>
+          <w:shd w:val="clear" w:color="auto" w:fill="FFFF00"/>
+        </w:rPr>
+        <w:t>into</w:t>
+      </w:r>
+      <w:r>
+        <w:rPr>
+          <w:shd w:val="clear" w:color="auto" w:fill="FFFF00"/>
+        </w:rPr>
+        <w:t xml:space="preserve"> the team</w:t>
       </w:r>
       <w:r>
         <w:rPr>
@@ -657,67 +1131,6 @@
     </w:p>
     <w:p>
       <w:pPr>
-        <w:pStyle w:val="Heading2"/>
-        <w:rPr>
-          <w:shd w:val="clear" w:color="auto" w:fill="FFFF00"/>
-        </w:rPr>
-      </w:pPr>
-      <w:r>
-        <w:rPr>
-          <w:shd w:val="clear" w:color="auto" w:fill="FFFF00"/>
-        </w:rPr>
-        <w:t>Other Requirements</w:t>
-      </w:r>
-    </w:p>
-    <w:p>
-      <w:pPr>
-        <w:pStyle w:val="Body"/>
-        <w:rPr>
-          <w:shd w:val="clear" w:color="auto" w:fill="FFFF00"/>
-        </w:rPr>
-      </w:pPr>
-      <w:r>
-        <w:rPr>
-          <w:shd w:val="clear" w:color="auto" w:fill="FFFF00"/>
-        </w:rPr>
-        <w:t>Details of Expectations</w:t>
-      </w:r>
-    </w:p>
-    <w:p>
-      <w:pPr>
-        <w:pStyle w:val="Body"/>
-        <w:rPr>
-          <w:shd w:val="clear" w:color="auto" w:fill="FFFF00"/>
-        </w:rPr>
-      </w:pPr>
-      <w:r>
-        <w:rPr>
-          <w:shd w:val="clear" w:color="auto" w:fill="FFFF00"/>
-        </w:rPr>
-        <w:t xml:space="preserve">Recourse for failing to meet </w:t>
-      </w:r>
-      <w:proofErr w:type="gramStart"/>
-      <w:r>
-        <w:rPr>
-          <w:shd w:val="clear" w:color="auto" w:fill="FFFF00"/>
-        </w:rPr>
-        <w:t>expectations</w:t>
-      </w:r>
-      <w:proofErr w:type="gramEnd"/>
-    </w:p>
-    <w:p>
-      <w:pPr>
-        <w:pStyle w:val="Body"/>
-      </w:pPr>
-      <w:r>
-        <w:rPr>
-          <w:shd w:val="clear" w:color="auto" w:fill="FFFF00"/>
-        </w:rPr>
-        <w:t>How members can fix any problems and remove any consequences of failing to meet expectations</w:t>
-      </w:r>
-    </w:p>
-    <w:p>
-      <w:pPr>
         <w:pStyle w:val="Body"/>
       </w:pPr>
     </w:p>
@@ -733,13 +1146,8 @@
       <w:pPr>
         <w:pStyle w:val="Body"/>
       </w:pPr>
-      <w:proofErr w:type="gramStart"/>
-      <w:r>
-        <w:t>In the event that</w:t>
-      </w:r>
-      <w:proofErr w:type="gramEnd"/>
-      <w:r>
-        <w:t xml:space="preserve"> Team Requirements are not met, some of the repercussions may include having a team member </w:t>
+      <w:r>
+        <w:t xml:space="preserve">In the event that Team Requirements are not met, some of the repercussions may include having a team member </w:t>
       </w:r>
       <w:r>
         <w:rPr>
@@ -843,13 +1251,17 @@
         <w:t>WINTER DEVELOPERS</w:t>
       </w:r>
       <w:r>
-        <w:t xml:space="preserve"> have come up with these expectations together and agree to adhere to them throughout the academic term.  We understand our own rules and the consequences for breaking them. We also agree that we have read and understood the material in the course </w:t>
-      </w:r>
-      <w:proofErr w:type="gramStart"/>
-      <w:r>
-        <w:t>syllabus</w:t>
-      </w:r>
-      <w:proofErr w:type="gramEnd"/>
+        <w:t xml:space="preserve"> have come up with these expectations together and agree to adhere to them throughout the academic term.  We understand our own rules and the consequences </w:t>
+      </w:r>
+      <w:r>
+        <w:t>of</w:t>
+      </w:r>
+      <w:r>
+        <w:t xml:space="preserve"> breaking them. We also agree that we have read and understood the material in the course </w:t>
+      </w:r>
+      <w:r>
+        <w:t>syllabus.</w:t>
+      </w:r>
     </w:p>
     <w:p>
       <w:pPr>
@@ -913,19 +1325,11 @@
           </wp:anchor>
         </w:drawing>
       </w:r>
-      <w:proofErr w:type="spellStart"/>
       <w:r>
         <w:rPr>
           <w:lang w:val="da-DK"/>
         </w:rPr>
-        <w:t>Signed</w:t>
-      </w:r>
-      <w:proofErr w:type="spellEnd"/>
-      <w:r>
-        <w:rPr>
-          <w:lang w:val="da-DK"/>
-        </w:rPr>
-        <w:t>,</w:t>
+        <w:t>Signed,</w:t>
       </w:r>
     </w:p>
     <w:p>
@@ -1001,32 +1405,13 @@
         <w:t>Donna Marie Brar</w:t>
       </w:r>
       <w:r>
-        <w:t>____________</w:t>
-      </w:r>
-      <w:proofErr w:type="gramStart"/>
-      <w:r>
-        <w:t>_  Signature</w:t>
-      </w:r>
-      <w:proofErr w:type="gramEnd"/>
-      <w:r>
-        <w:t xml:space="preserve">: ___________________  </w:t>
-      </w:r>
-      <w:proofErr w:type="spellStart"/>
-      <w:r>
-        <w:t>Date_</w:t>
+        <w:t>_____________  Signature: ___________________  Date_</w:t>
       </w:r>
       <w:r>
         <w:rPr>
           <w:u w:val="single"/>
         </w:rPr>
-        <w:t>Feb</w:t>
-      </w:r>
-      <w:proofErr w:type="spellEnd"/>
-      <w:r>
-        <w:rPr>
-          <w:u w:val="single"/>
-        </w:rPr>
-        <w:t>. 26, 2024</w:t>
+        <w:t>Feb. 26, 2024</w:t>
       </w:r>
       <w:r>
         <w:t>__</w:t>
@@ -1049,38 +1434,10 @@
           <w:u w:val="single"/>
           <w:lang w:val="es-ES_tradnl"/>
         </w:rPr>
-        <w:t xml:space="preserve">J </w:t>
-      </w:r>
-      <w:proofErr w:type="spellStart"/>
-      <w:r>
-        <w:rPr>
-          <w:sz w:val="24"/>
-          <w:szCs w:val="24"/>
-          <w:u w:val="single"/>
-          <w:lang w:val="es-ES_tradnl"/>
-        </w:rPr>
-        <w:t>Byre</w:t>
-      </w:r>
-      <w:proofErr w:type="spellEnd"/>
-      <w:r>
-        <w:rPr>
-          <w:sz w:val="24"/>
-          <w:szCs w:val="24"/>
-          <w:u w:val="single"/>
-          <w:lang w:val="es-ES_tradnl"/>
-        </w:rPr>
-        <w:t xml:space="preserve"> Aguilar</w:t>
-      </w:r>
-      <w:r>
-        <w:t>________________</w:t>
-      </w:r>
-      <w:proofErr w:type="gramStart"/>
-      <w:r>
-        <w:t>_  Signature</w:t>
-      </w:r>
-      <w:proofErr w:type="gramEnd"/>
-      <w:r>
-        <w:t>: ___________________  Date_</w:t>
+        <w:t>J Byre Aguilar</w:t>
+      </w:r>
+      <w:r>
+        <w:t>_________________  Signature: ___________________  Date_</w:t>
       </w:r>
       <w:r>
         <w:rPr>
@@ -1256,70 +1613,14 @@
         </w:rPr>
         <w:t>Name: _</w:t>
       </w:r>
-      <w:proofErr w:type="spellStart"/>
       <w:r>
         <w:rPr>
           <w:sz w:val="24"/>
           <w:szCs w:val="24"/>
           <w:u w:val="single"/>
         </w:rPr>
-        <w:t>Agwo</w:t>
-      </w:r>
-      <w:proofErr w:type="spellEnd"/>
-      <w:r>
-        <w:rPr>
-          <w:sz w:val="24"/>
-          <w:szCs w:val="24"/>
-          <w:u w:val="single"/>
-        </w:rPr>
-        <w:t xml:space="preserve"> </w:t>
-      </w:r>
-      <w:proofErr w:type="spellStart"/>
-      <w:r>
-        <w:rPr>
-          <w:sz w:val="24"/>
-          <w:szCs w:val="24"/>
-          <w:u w:val="single"/>
-        </w:rPr>
-        <w:t>Tekeh</w:t>
-      </w:r>
-      <w:proofErr w:type="spellEnd"/>
-      <w:r>
-        <w:rPr>
-          <w:sz w:val="24"/>
-          <w:szCs w:val="24"/>
-          <w:u w:val="single"/>
-        </w:rPr>
-        <w:t xml:space="preserve"> </w:t>
-      </w:r>
-      <w:proofErr w:type="spellStart"/>
-      <w:r>
-        <w:rPr>
-          <w:sz w:val="24"/>
-          <w:szCs w:val="24"/>
-          <w:u w:val="single"/>
-        </w:rPr>
-        <w:t>Maxmillian</w:t>
-      </w:r>
-      <w:proofErr w:type="spellEnd"/>
-      <w:r>
-        <w:rPr>
-          <w:sz w:val="24"/>
-          <w:szCs w:val="24"/>
-          <w:u w:val="single"/>
-        </w:rPr>
-        <w:t xml:space="preserve"> </w:t>
-      </w:r>
-      <w:proofErr w:type="spellStart"/>
-      <w:r>
-        <w:rPr>
-          <w:sz w:val="24"/>
-          <w:szCs w:val="24"/>
-          <w:u w:val="single"/>
-        </w:rPr>
-        <w:t>Afanga</w:t>
-      </w:r>
-      <w:proofErr w:type="spellEnd"/>
+        <w:t>Agwo Tekeh Maxmillian Afanga</w:t>
+      </w:r>
       <w:r>
         <w:rPr>
           <w:u w:val="single"/>
@@ -1451,53 +1752,34 @@
         <w:rPr>
           <w:u w:val="single"/>
         </w:rPr>
-        <w:t xml:space="preserve">Jesus Carlo </w:t>
-      </w:r>
-      <w:proofErr w:type="spellStart"/>
+        <w:t>Jesus Carlo Borlagdan</w:t>
+      </w:r>
+      <w:r>
+        <w:t>_____</w:t>
+      </w:r>
       <w:r>
         <w:rPr>
           <w:u w:val="single"/>
         </w:rPr>
-        <w:t>Borlagdan</w:t>
-      </w:r>
-      <w:proofErr w:type="spellEnd"/>
-      <w:r>
-        <w:t>_____</w:t>
+        <w:t xml:space="preserve">        </w:t>
+      </w:r>
+      <w:r>
+        <w:t>__   Signature: ________________</w:t>
       </w:r>
       <w:r>
         <w:rPr>
           <w:u w:val="single"/>
         </w:rPr>
-        <w:t xml:space="preserve">        </w:t>
-      </w:r>
-      <w:r>
-        <w:t>__   Signature: ________________</w:t>
+        <w:t xml:space="preserve">       </w:t>
+      </w:r>
+      <w:r>
+        <w:t xml:space="preserve">  Date___</w:t>
       </w:r>
       <w:r>
         <w:rPr>
           <w:u w:val="single"/>
         </w:rPr>
-        <w:t xml:space="preserve">       </w:t>
-      </w:r>
-      <w:r>
-        <w:t xml:space="preserve">  </w:t>
-      </w:r>
-      <w:proofErr w:type="spellStart"/>
-      <w:r>
-        <w:t>Date___</w:t>
-      </w:r>
-      <w:r>
-        <w:rPr>
-          <w:u w:val="single"/>
-        </w:rPr>
-        <w:t>Feb</w:t>
-      </w:r>
-      <w:proofErr w:type="spellEnd"/>
-      <w:r>
-        <w:rPr>
-          <w:u w:val="single"/>
-        </w:rPr>
-        <w:t>. 24, 2024</w:t>
+        <w:t>Feb. 24, 2024</w:t>
       </w:r>
       <w:r>
         <w:t>_</w:t>
@@ -2436,6 +2718,18 @@
       </w:numPr>
     </w:pPr>
   </w:style>
+  <w:style w:type="character" w:styleId="UnresolvedMention">
+    <w:name w:val="Unresolved Mention"/>
+    <w:basedOn w:val="DefaultParagraphFont"/>
+    <w:uiPriority w:val="99"/>
+    <w:semiHidden/>
+    <w:unhideWhenUsed/>
+    <w:rsid w:val="0078748E"/>
+    <w:rPr>
+      <w:color w:val="605E5C"/>
+      <w:shd w:val="clear" w:color="auto" w:fill="E1DFDD"/>
+    </w:rPr>
+  </w:style>
 </w:styles>
 </file>
 

</xml_diff>

<commit_message>
update Phoebe's student number
</commit_message>
<xml_diff>
--- a/Contract TemplateN.docx
+++ b/Contract TemplateN.docx
@@ -300,13 +300,47 @@
           <w:szCs w:val="24"/>
         </w:rPr>
       </w:pPr>
-      <w:r>
-        <w:rPr>
-          <w:sz w:val="24"/>
-          <w:szCs w:val="24"/>
-        </w:rPr>
-        <w:t>Agwo Tekeh Maxmillian Afanga</w:t>
-      </w:r>
+      <w:proofErr w:type="spellStart"/>
+      <w:r>
+        <w:rPr>
+          <w:sz w:val="24"/>
+          <w:szCs w:val="24"/>
+        </w:rPr>
+        <w:t>Agwo</w:t>
+      </w:r>
+      <w:proofErr w:type="spellEnd"/>
+      <w:r>
+        <w:rPr>
+          <w:sz w:val="24"/>
+          <w:szCs w:val="24"/>
+        </w:rPr>
+        <w:t xml:space="preserve"> </w:t>
+      </w:r>
+      <w:proofErr w:type="spellStart"/>
+      <w:r>
+        <w:rPr>
+          <w:sz w:val="24"/>
+          <w:szCs w:val="24"/>
+        </w:rPr>
+        <w:t>Tekeh</w:t>
+      </w:r>
+      <w:proofErr w:type="spellEnd"/>
+      <w:r>
+        <w:rPr>
+          <w:sz w:val="24"/>
+          <w:szCs w:val="24"/>
+        </w:rPr>
+        <w:t xml:space="preserve"> Maxmillian </w:t>
+      </w:r>
+      <w:proofErr w:type="spellStart"/>
+      <w:r>
+        <w:rPr>
+          <w:sz w:val="24"/>
+          <w:szCs w:val="24"/>
+        </w:rPr>
+        <w:t>Afanga</w:t>
+      </w:r>
+      <w:proofErr w:type="spellEnd"/>
     </w:p>
     <w:p>
       <w:pPr>
@@ -388,7 +422,25 @@
           <w:szCs w:val="24"/>
           <w:lang w:val="es-ES_tradnl"/>
         </w:rPr>
-        <w:t>J Byre Aguilar</w:t>
+        <w:t xml:space="preserve">J </w:t>
+      </w:r>
+      <w:proofErr w:type="spellStart"/>
+      <w:r>
+        <w:rPr>
+          <w:sz w:val="24"/>
+          <w:szCs w:val="24"/>
+          <w:lang w:val="es-ES_tradnl"/>
+        </w:rPr>
+        <w:t>Byre</w:t>
+      </w:r>
+      <w:proofErr w:type="spellEnd"/>
+      <w:r>
+        <w:rPr>
+          <w:sz w:val="24"/>
+          <w:szCs w:val="24"/>
+          <w:lang w:val="es-ES_tradnl"/>
+        </w:rPr>
+        <w:t xml:space="preserve"> Aguilar</w:t>
       </w:r>
     </w:p>
     <w:p>
@@ -519,26 +571,18 @@
         <w:pStyle w:val="Body"/>
         <w:spacing w:after="0"/>
         <w:rPr>
-          <w:color w:val="FF0000"/>
-          <w:sz w:val="24"/>
-          <w:szCs w:val="24"/>
-        </w:rPr>
-      </w:pPr>
-      <w:r>
-        <w:rPr>
-          <w:color w:val="FF0000"/>
-          <w:sz w:val="24"/>
-          <w:szCs w:val="24"/>
-        </w:rPr>
-        <w:t xml:space="preserve">Student Number </w:t>
-      </w:r>
-      <w:r>
-        <w:rPr>
-          <w:color w:val="FF0000"/>
-          <w:sz w:val="24"/>
-          <w:szCs w:val="24"/>
-        </w:rPr>
-        <w:t>– to be updated…</w:t>
+          <w:color w:val="auto"/>
+          <w:sz w:val="24"/>
+          <w:szCs w:val="24"/>
+        </w:rPr>
+      </w:pPr>
+      <w:r>
+        <w:rPr>
+          <w:color w:val="auto"/>
+          <w:sz w:val="24"/>
+          <w:szCs w:val="24"/>
+        </w:rPr>
+        <w:t>301314489</w:t>
       </w:r>
     </w:p>
     <w:p>
@@ -659,7 +703,15 @@
         <w:pStyle w:val="Body"/>
       </w:pPr>
       <w:r>
-        <w:t>We understand that throughout the Course, all team members are designated as Developers. By the end of the Semester, we will have a functioning (and somewhat polished) web application prototype using the MERN Stack (MongoDB, ExpressJS, React and NodeJS)</w:t>
+        <w:t xml:space="preserve">We understand that throughout the Course, all team members are designated as Developers. By the end of the Semester, we will have a functioning (and somewhat polished) web application prototype using the MERN Stack (MongoDB, </w:t>
+      </w:r>
+      <w:proofErr w:type="spellStart"/>
+      <w:r>
+        <w:t>ExpressJS</w:t>
+      </w:r>
+      <w:proofErr w:type="spellEnd"/>
+      <w:r>
+        <w:t>, React and NodeJS)</w:t>
       </w:r>
     </w:p>
     <w:p>
@@ -695,7 +747,21 @@
         <w:rPr>
           <w:shd w:val="clear" w:color="auto" w:fill="FFFF00"/>
         </w:rPr>
-        <w:t xml:space="preserve">Team meetings will occur every Friday </w:t>
+        <w:t xml:space="preserve">Team meetings </w:t>
+      </w:r>
+      <w:proofErr w:type="gramStart"/>
+      <w:r>
+        <w:rPr>
+          <w:shd w:val="clear" w:color="auto" w:fill="FFFF00"/>
+        </w:rPr>
+        <w:t>will occur</w:t>
+      </w:r>
+      <w:proofErr w:type="gramEnd"/>
+      <w:r>
+        <w:rPr>
+          <w:shd w:val="clear" w:color="auto" w:fill="FFFF00"/>
+        </w:rPr>
+        <w:t xml:space="preserve"> every Friday </w:t>
       </w:r>
       <w:r>
         <w:rPr>
@@ -857,7 +923,21 @@
         <w:rPr>
           <w:shd w:val="clear" w:color="auto" w:fill="FFFF00"/>
         </w:rPr>
-        <w:t>ach member of the team is to deliver the tasks that they are assigned to within the scheduled deadline.  In the event that a member of the team is experiencing difficulty</w:t>
+        <w:t xml:space="preserve">ach member of the team is to deliver the tasks that they are assigned to within the scheduled deadline.  </w:t>
+      </w:r>
+      <w:proofErr w:type="gramStart"/>
+      <w:r>
+        <w:rPr>
+          <w:shd w:val="clear" w:color="auto" w:fill="FFFF00"/>
+        </w:rPr>
+        <w:t>In the event that</w:t>
+      </w:r>
+      <w:proofErr w:type="gramEnd"/>
+      <w:r>
+        <w:rPr>
+          <w:shd w:val="clear" w:color="auto" w:fill="FFFF00"/>
+        </w:rPr>
+        <w:t xml:space="preserve"> a member of the team is experiencing difficulty</w:t>
       </w:r>
       <w:r>
         <w:rPr>
@@ -939,7 +1019,21 @@
         <w:rPr>
           <w:shd w:val="clear" w:color="auto" w:fill="FFFF00"/>
         </w:rPr>
-        <w:t xml:space="preserve"> as long as there is regular communication with the team via WhatsApp.</w:t>
+        <w:t xml:space="preserve"> </w:t>
+      </w:r>
+      <w:proofErr w:type="gramStart"/>
+      <w:r>
+        <w:rPr>
+          <w:shd w:val="clear" w:color="auto" w:fill="FFFF00"/>
+        </w:rPr>
+        <w:t>as long as</w:t>
+      </w:r>
+      <w:proofErr w:type="gramEnd"/>
+      <w:r>
+        <w:rPr>
+          <w:shd w:val="clear" w:color="auto" w:fill="FFFF00"/>
+        </w:rPr>
+        <w:t xml:space="preserve"> there is regular communication with the team via WhatsApp.</w:t>
       </w:r>
     </w:p>
     <w:p>
@@ -967,7 +1061,35 @@
         <w:rPr>
           <w:shd w:val="clear" w:color="auto" w:fill="FFFF00"/>
         </w:rPr>
-        <w:t xml:space="preserve">If a team member is assigned a task that they are not confident in completing, we expect that the member in question informs the rest of the team before the next meeting.  Another group member will be designated to help the member in question learn and complete their task.  If the group as a whole is unsure </w:t>
+        <w:t xml:space="preserve">If a team member is assigned a task that they are not confident in completing, we expect that the member in question </w:t>
+      </w:r>
+      <w:proofErr w:type="gramStart"/>
+      <w:r>
+        <w:rPr>
+          <w:shd w:val="clear" w:color="auto" w:fill="FFFF00"/>
+        </w:rPr>
+        <w:t>informs</w:t>
+      </w:r>
+      <w:proofErr w:type="gramEnd"/>
+      <w:r>
+        <w:rPr>
+          <w:shd w:val="clear" w:color="auto" w:fill="FFFF00"/>
+        </w:rPr>
+        <w:t xml:space="preserve"> the rest of the team before the next meeting.  Another group member will be designated to help the member in question learn and complete their task.  If the group </w:t>
+      </w:r>
+      <w:proofErr w:type="gramStart"/>
+      <w:r>
+        <w:rPr>
+          <w:shd w:val="clear" w:color="auto" w:fill="FFFF00"/>
+        </w:rPr>
+        <w:t>as a whole is</w:t>
+      </w:r>
+      <w:proofErr w:type="gramEnd"/>
+      <w:r>
+        <w:rPr>
+          <w:shd w:val="clear" w:color="auto" w:fill="FFFF00"/>
+        </w:rPr>
+        <w:t xml:space="preserve"> unsure </w:t>
       </w:r>
       <w:r>
         <w:rPr>
@@ -1051,7 +1173,21 @@
         <w:rPr>
           <w:shd w:val="clear" w:color="auto" w:fill="FFFF00"/>
         </w:rPr>
-        <w:t>s quality standards because they needed help but did not seek it out, the group will give them a web application development topic (MERN Stack related) to learn about and teach to the rest of the group within the next 2 team meetings.</w:t>
+        <w:t xml:space="preserve">s quality standards </w:t>
+      </w:r>
+      <w:proofErr w:type="gramStart"/>
+      <w:r>
+        <w:rPr>
+          <w:shd w:val="clear" w:color="auto" w:fill="FFFF00"/>
+        </w:rPr>
+        <w:t>because</w:t>
+      </w:r>
+      <w:proofErr w:type="gramEnd"/>
+      <w:r>
+        <w:rPr>
+          <w:shd w:val="clear" w:color="auto" w:fill="FFFF00"/>
+        </w:rPr>
+        <w:t xml:space="preserve"> they needed help but did not seek it out, the group will give them a web application development topic (MERN Stack related) to learn about and teach to the rest of the group within the next 2 team meetings.</w:t>
       </w:r>
     </w:p>
     <w:p>
@@ -1146,8 +1282,13 @@
       <w:pPr>
         <w:pStyle w:val="Body"/>
       </w:pPr>
-      <w:r>
-        <w:t xml:space="preserve">In the event that Team Requirements are not met, some of the repercussions may include having a team member </w:t>
+      <w:proofErr w:type="gramStart"/>
+      <w:r>
+        <w:t>In the event that</w:t>
+      </w:r>
+      <w:proofErr w:type="gramEnd"/>
+      <w:r>
+        <w:t xml:space="preserve"> Team Requirements are not met, some of the repercussions may include having a team member </w:t>
       </w:r>
       <w:r>
         <w:rPr>
@@ -1248,8 +1389,16 @@
         <w:rPr>
           <w:shd w:val="clear" w:color="auto" w:fill="FFFF00"/>
         </w:rPr>
-        <w:t>WINTER DEVELOPERS</w:t>
-      </w:r>
+        <w:t xml:space="preserve">WINTER </w:t>
+      </w:r>
+      <w:proofErr w:type="gramStart"/>
+      <w:r>
+        <w:rPr>
+          <w:shd w:val="clear" w:color="auto" w:fill="FFFF00"/>
+        </w:rPr>
+        <w:t>DEVELOPERS</w:t>
+      </w:r>
+      <w:proofErr w:type="gramEnd"/>
       <w:r>
         <w:t xml:space="preserve"> have come up with these expectations together and agree to adhere to them throughout the academic term.  We understand our own rules and the consequences </w:t>
       </w:r>
@@ -1405,13 +1554,24 @@
         <w:t>Donna Marie Brar</w:t>
       </w:r>
       <w:r>
-        <w:t>_____________  Signature: ___________________  Date_</w:t>
+        <w:t xml:space="preserve">_____________  Signature: ___________________  </w:t>
+      </w:r>
+      <w:proofErr w:type="spellStart"/>
+      <w:r>
+        <w:t>Date_</w:t>
       </w:r>
       <w:r>
         <w:rPr>
           <w:u w:val="single"/>
         </w:rPr>
-        <w:t>Feb. 26, 2024</w:t>
+        <w:t>Feb</w:t>
+      </w:r>
+      <w:proofErr w:type="spellEnd"/>
+      <w:r>
+        <w:rPr>
+          <w:u w:val="single"/>
+        </w:rPr>
+        <w:t>. 26, 2024</w:t>
       </w:r>
       <w:r>
         <w:t>__</w:t>
@@ -1434,7 +1594,27 @@
           <w:u w:val="single"/>
           <w:lang w:val="es-ES_tradnl"/>
         </w:rPr>
-        <w:t>J Byre Aguilar</w:t>
+        <w:t xml:space="preserve">J </w:t>
+      </w:r>
+      <w:proofErr w:type="spellStart"/>
+      <w:r>
+        <w:rPr>
+          <w:sz w:val="24"/>
+          <w:szCs w:val="24"/>
+          <w:u w:val="single"/>
+          <w:lang w:val="es-ES_tradnl"/>
+        </w:rPr>
+        <w:t>Byre</w:t>
+      </w:r>
+      <w:proofErr w:type="spellEnd"/>
+      <w:r>
+        <w:rPr>
+          <w:sz w:val="24"/>
+          <w:szCs w:val="24"/>
+          <w:u w:val="single"/>
+          <w:lang w:val="es-ES_tradnl"/>
+        </w:rPr>
+        <w:t xml:space="preserve"> Aguilar</w:t>
       </w:r>
       <w:r>
         <w:t>_________________  Signature: ___________________  Date_</w:t>
@@ -1613,14 +1793,52 @@
         </w:rPr>
         <w:t>Name: _</w:t>
       </w:r>
+      <w:proofErr w:type="spellStart"/>
       <w:r>
         <w:rPr>
           <w:sz w:val="24"/>
           <w:szCs w:val="24"/>
           <w:u w:val="single"/>
         </w:rPr>
-        <w:t>Agwo Tekeh Maxmillian Afanga</w:t>
-      </w:r>
+        <w:t>Agwo</w:t>
+      </w:r>
+      <w:proofErr w:type="spellEnd"/>
+      <w:r>
+        <w:rPr>
+          <w:sz w:val="24"/>
+          <w:szCs w:val="24"/>
+          <w:u w:val="single"/>
+        </w:rPr>
+        <w:t xml:space="preserve"> </w:t>
+      </w:r>
+      <w:proofErr w:type="spellStart"/>
+      <w:r>
+        <w:rPr>
+          <w:sz w:val="24"/>
+          <w:szCs w:val="24"/>
+          <w:u w:val="single"/>
+        </w:rPr>
+        <w:t>Tekeh</w:t>
+      </w:r>
+      <w:proofErr w:type="spellEnd"/>
+      <w:r>
+        <w:rPr>
+          <w:sz w:val="24"/>
+          <w:szCs w:val="24"/>
+          <w:u w:val="single"/>
+        </w:rPr>
+        <w:t xml:space="preserve"> Maxmillian </w:t>
+      </w:r>
+      <w:proofErr w:type="spellStart"/>
+      <w:r>
+        <w:rPr>
+          <w:sz w:val="24"/>
+          <w:szCs w:val="24"/>
+          <w:u w:val="single"/>
+        </w:rPr>
+        <w:t>Afanga</w:t>
+      </w:r>
+      <w:proofErr w:type="spellEnd"/>
       <w:r>
         <w:rPr>
           <w:u w:val="single"/>
@@ -1773,13 +1991,24 @@
         <w:t xml:space="preserve">       </w:t>
       </w:r>
       <w:r>
-        <w:t xml:space="preserve">  Date___</w:t>
+        <w:t xml:space="preserve">  </w:t>
+      </w:r>
+      <w:proofErr w:type="spellStart"/>
+      <w:r>
+        <w:t>Date___</w:t>
       </w:r>
       <w:r>
         <w:rPr>
           <w:u w:val="single"/>
         </w:rPr>
-        <w:t>Feb. 24, 2024</w:t>
+        <w:t>Feb</w:t>
+      </w:r>
+      <w:proofErr w:type="spellEnd"/>
+      <w:r>
+        <w:rPr>
+          <w:u w:val="single"/>
+        </w:rPr>
+        <w:t>. 24, 2024</w:t>
       </w:r>
       <w:r>
         <w:t>_</w:t>

</xml_diff>